<commit_message>
Automate docs files with python
</commit_message>
<xml_diff>
--- a/Automate-Word/sp-plantilla-mi-info.docx
+++ b/Automate-Word/sp-plantilla-mi-info.docx
@@ -1,11 +1,11 @@
 
 <file path=word/document.xml><?xml version="1.0" encoding="utf-8"?>
-<w:document xmlns:wpc="http://schemas.microsoft.com/office/word/2010/wordprocessingCanvas" xmlns:mo="http://schemas.microsoft.com/office/mac/office/2008/main" xmlns:mc="http://schemas.openxmlformats.org/markup-compatibility/2006" xmlns:mv="urn:schemas-microsoft-com:mac:vml" xmlns:o="urn:schemas-microsoft-com:office:office" xmlns:r="http://schemas.openxmlformats.org/officeDocument/2006/relationships" xmlns:m="http://schemas.openxmlformats.org/officeDocument/2006/math" xmlns:v="urn:schemas-microsoft-com:vml" xmlns:wp14="http://schemas.microsoft.com/office/word/2010/wordprocessingDrawing" xmlns:wp="http://schemas.openxmlformats.org/drawingml/2006/wordprocessingDrawing" xmlns:w10="urn:schemas-microsoft-com:office:word" xmlns:w="http://schemas.openxmlformats.org/wordprocessingml/2006/main" xmlns:w14="http://schemas.microsoft.com/office/word/2010/wordml" xmlns:w15="http://schemas.microsoft.com/office/word/2012/wordml" xmlns:wpg="http://schemas.microsoft.com/office/word/2010/wordprocessingGroup" xmlns:wpi="http://schemas.microsoft.com/office/word/2010/wordprocessingInk" xmlns:wne="http://schemas.microsoft.com/office/word/2006/wordml" xmlns:wps="http://schemas.microsoft.com/office/word/2010/wordprocessingShape" mc:Ignorable="w14 w15 wp14">
+<w:document xmlns:wpc="http://schemas.microsoft.com/office/word/2010/wordprocessingCanvas" xmlns:cx="http://schemas.microsoft.com/office/drawing/2014/chartex" xmlns:cx1="http://schemas.microsoft.com/office/drawing/2015/9/8/chartex" xmlns:cx2="http://schemas.microsoft.com/office/drawing/2015/10/21/chartex" xmlns:cx3="http://schemas.microsoft.com/office/drawing/2016/5/9/chartex" xmlns:cx4="http://schemas.microsoft.com/office/drawing/2016/5/10/chartex" xmlns:cx5="http://schemas.microsoft.com/office/drawing/2016/5/11/chartex" xmlns:cx6="http://schemas.microsoft.com/office/drawing/2016/5/12/chartex" xmlns:cx7="http://schemas.microsoft.com/office/drawing/2016/5/13/chartex" xmlns:cx8="http://schemas.microsoft.com/office/drawing/2016/5/14/chartex" xmlns:mc="http://schemas.openxmlformats.org/markup-compatibility/2006" xmlns:aink="http://schemas.microsoft.com/office/drawing/2016/ink" xmlns:am3d="http://schemas.microsoft.com/office/drawing/2017/model3d" xmlns:o="urn:schemas-microsoft-com:office:office" xmlns:oel="http://schemas.microsoft.com/office/2019/extlst" xmlns:r="http://schemas.openxmlformats.org/officeDocument/2006/relationships" xmlns:m="http://schemas.openxmlformats.org/officeDocument/2006/math" xmlns:v="urn:schemas-microsoft-com:vml" xmlns:wp14="http://schemas.microsoft.com/office/word/2010/wordprocessingDrawing" xmlns:wp="http://schemas.openxmlformats.org/drawingml/2006/wordprocessingDrawing" xmlns:w10="urn:schemas-microsoft-com:office:word" xmlns:w="http://schemas.openxmlformats.org/wordprocessingml/2006/main" xmlns:w14="http://schemas.microsoft.com/office/word/2010/wordml" xmlns:w15="http://schemas.microsoft.com/office/word/2012/wordml" xmlns:w16cex="http://schemas.microsoft.com/office/word/2018/wordml/cex" xmlns:w16cid="http://schemas.microsoft.com/office/word/2016/wordml/cid" xmlns:w16="http://schemas.microsoft.com/office/word/2018/wordml" xmlns:w16du="http://schemas.microsoft.com/office/word/2023/wordml/word16du" xmlns:w16sdtdh="http://schemas.microsoft.com/office/word/2020/wordml/sdtdatahash" xmlns:w16se="http://schemas.microsoft.com/office/word/2015/wordml/symex" xmlns:wpg="http://schemas.microsoft.com/office/word/2010/wordprocessingGroup" xmlns:wpi="http://schemas.microsoft.com/office/word/2010/wordprocessingInk" xmlns:wne="http://schemas.microsoft.com/office/word/2006/wordml" xmlns:wps="http://schemas.microsoft.com/office/word/2010/wordprocessingShape" mc:Ignorable="w14 w15 w16se w16cid w16 w16cex w16sdtdh w16du wp14">
   <w:background w:color="FFFFFF" w:themeColor="background1"/>
   <w:body>
     <w:tbl>
       <w:tblPr>
-        <w:tblStyle w:val="TableGrid"/>
+        <w:tblStyle w:val="Tablaconcuadrcula"/>
         <w:tblW w:w="11482" w:type="dxa"/>
         <w:tblInd w:w="-142" w:type="dxa"/>
         <w:tblBorders>
@@ -76,8 +76,9 @@
                 <w:sz w:val="48"/>
                 <w:szCs w:val="48"/>
               </w:rPr>
-              <w:t>Cover Letter E</w:t>
-            </w:r>
+              <w:t xml:space="preserve">Cover Letter </w:t>
+            </w:r>
+            <w:proofErr w:type="spellStart"/>
             <w:r>
               <w:rPr>
                 <w:rFonts w:ascii="Playfair Display" w:hAnsi="Playfair Display"/>
@@ -86,8 +87,19 @@
                 <w:sz w:val="48"/>
                 <w:szCs w:val="48"/>
               </w:rPr>
+              <w:t>E</w:t>
+            </w:r>
+            <w:r>
+              <w:rPr>
+                <w:rFonts w:ascii="Playfair Display" w:hAnsi="Playfair Display"/>
+                <w:b/>
+                <w:color w:val="853C1C"/>
+                <w:sz w:val="48"/>
+                <w:szCs w:val="48"/>
+              </w:rPr>
               <w:t>jemplo</w:t>
             </w:r>
+            <w:proofErr w:type="spellEnd"/>
           </w:p>
           <w:p>
             <w:pPr>
@@ -106,21 +118,48 @@
             <w:pPr>
               <w:ind w:left="57"/>
               <w:rPr>
-                <w:rFonts w:cstheme="minorHAnsi"/>
-                <w:sz w:val="24"/>
-                <w:szCs w:val="24"/>
-              </w:rPr>
-            </w:pPr>
-            <w:r>
-              <w:rPr>
                 <w:rFonts w:eastAsia="Times New Roman" w:cstheme="minorHAnsi"/>
                 <w:color w:val="853C1C"/>
                 <w:spacing w:val="20"/>
                 <w:sz w:val="24"/>
                 <w:szCs w:val="24"/>
+                <w:lang w:val="es-MX" w:eastAsia="zh-TW"/>
+              </w:rPr>
+            </w:pPr>
+            <w:r>
+              <w:rPr>
+                <w:rFonts w:eastAsia="Times New Roman" w:cstheme="minorHAnsi"/>
+                <w:color w:val="853C1C"/>
+                <w:spacing w:val="20"/>
+                <w:sz w:val="24"/>
+                <w:szCs w:val="24"/>
                 <w:lang w:eastAsia="zh-TW"/>
               </w:rPr>
-              <w:t>Tour Guide</w:t>
+              <w:t>{{</w:t>
+            </w:r>
+            <w:proofErr w:type="spellStart"/>
+            <w:r>
+              <w:rPr>
+                <w:rFonts w:eastAsia="Times New Roman" w:cstheme="minorHAnsi"/>
+                <w:color w:val="853C1C"/>
+                <w:spacing w:val="20"/>
+                <w:sz w:val="24"/>
+                <w:szCs w:val="24"/>
+                <w:lang w:val="es-MX" w:eastAsia="zh-TW"/>
+              </w:rPr>
+              <w:t>puesto_trabajo</w:t>
+            </w:r>
+            <w:proofErr w:type="spellEnd"/>
+            <w:r>
+              <w:rPr>
+                <w:rFonts w:eastAsia="Times New Roman" w:cstheme="minorHAnsi"/>
+                <w:color w:val="853C1C"/>
+                <w:spacing w:val="20"/>
+                <w:sz w:val="24"/>
+                <w:szCs w:val="24"/>
+                <w:lang w:eastAsia="zh-TW"/>
+              </w:rPr>
+              <w:t>}}</w:t>
             </w:r>
           </w:p>
         </w:tc>
@@ -164,7 +203,25 @@
                 <w:sz w:val="24"/>
                 <w:szCs w:val="24"/>
               </w:rPr>
-              <w:t>{{mi_numero}}</w:t>
+              <w:t>{{</w:t>
+            </w:r>
+            <w:proofErr w:type="spellStart"/>
+            <w:r>
+              <w:rPr>
+                <w:rFonts w:cstheme="minorHAnsi"/>
+                <w:sz w:val="24"/>
+                <w:szCs w:val="24"/>
+              </w:rPr>
+              <w:t>mi_numero</w:t>
+            </w:r>
+            <w:proofErr w:type="spellEnd"/>
+            <w:r>
+              <w:rPr>
+                <w:rFonts w:cstheme="minorHAnsi"/>
+                <w:sz w:val="24"/>
+                <w:szCs w:val="24"/>
+              </w:rPr>
+              <w:t>}}</w:t>
             </w:r>
           </w:p>
         </w:tc>
@@ -230,7 +287,25 @@
                 <w:sz w:val="24"/>
                 <w:szCs w:val="24"/>
               </w:rPr>
-              <w:t>{{mi_correo}}</w:t>
+              <w:t>{{</w:t>
+            </w:r>
+            <w:proofErr w:type="spellStart"/>
+            <w:r>
+              <w:rPr>
+                <w:rFonts w:cstheme="minorHAnsi"/>
+                <w:sz w:val="24"/>
+                <w:szCs w:val="24"/>
+              </w:rPr>
+              <w:t>mi_correo</w:t>
+            </w:r>
+            <w:proofErr w:type="spellEnd"/>
+            <w:r>
+              <w:rPr>
+                <w:rFonts w:cstheme="minorHAnsi"/>
+                <w:sz w:val="24"/>
+                <w:szCs w:val="24"/>
+              </w:rPr>
+              <w:t>}}</w:t>
             </w:r>
           </w:p>
         </w:tc>
@@ -364,7 +439,7 @@
                     </wp:anchor>
                   </w:drawing>
                 </mc:Choice>
-                <mc:Fallback xmlns:w16se="http://schemas.microsoft.com/office/word/2015/wordml/symex" xmlns:w16="http://schemas.microsoft.com/office/word/2018/wordml" xmlns:w16cid="http://schemas.microsoft.com/office/word/2016/wordml/cid" xmlns:w16cex="http://schemas.microsoft.com/office/word/2018/wordml/cex" xmlns:am3d="http://schemas.microsoft.com/office/drawing/2017/model3d" xmlns:aink="http://schemas.microsoft.com/office/drawing/2016/ink" xmlns:cx8="http://schemas.microsoft.com/office/drawing/2016/5/14/chartex" xmlns:cx7="http://schemas.microsoft.com/office/drawing/2016/5/13/chartex" xmlns:cx6="http://schemas.microsoft.com/office/drawing/2016/5/12/chartex" xmlns:cx5="http://schemas.microsoft.com/office/drawing/2016/5/11/chartex" xmlns:cx4="http://schemas.microsoft.com/office/drawing/2016/5/10/chartex" xmlns:cx3="http://schemas.microsoft.com/office/drawing/2016/5/9/chartex" xmlns:cx2="http://schemas.microsoft.com/office/drawing/2015/10/21/chartex" xmlns:cx1="http://schemas.microsoft.com/office/drawing/2015/9/8/chartex" xmlns:cx="http://schemas.microsoft.com/office/drawing/2014/chartex">
+                <mc:Fallback xmlns:mo="http://schemas.microsoft.com/office/mac/office/2008/main" xmlns:mv="urn:schemas-microsoft-com:mac:vml">
                   <w:pict>
                     <v:rect w14:anchorId="736C906C" id="Rectangle 1" o:spid="_x0000_s1026" style="position:absolute;margin-left:-394.8pt;margin-top:-76.05pt;width:633pt;height:120.5pt;z-index:-251559936;visibility:visible;mso-wrap-style:square;mso-width-percent:0;mso-height-percent:0;mso-wrap-distance-left:9pt;mso-wrap-distance-top:0;mso-wrap-distance-right:9pt;mso-wrap-distance-bottom:0;mso-position-horizontal:absolute;mso-position-horizontal-relative:page;mso-position-vertical:absolute;mso-position-vertical-relative:text;mso-width-percent:0;mso-height-percent:0;mso-width-relative:margin;mso-height-relative:margin;v-text-anchor:middle" o:gfxdata="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" fillcolor="#fdf7f5" stroked="f" strokeweight="1pt">
                       <w10:wrap anchorx="page"/>
@@ -379,7 +454,25 @@
                 <w:sz w:val="24"/>
                 <w:szCs w:val="24"/>
               </w:rPr>
-              <w:t>{{mi_direccion}}</w:t>
+              <w:t>{{</w:t>
+            </w:r>
+            <w:proofErr w:type="spellStart"/>
+            <w:r>
+              <w:rPr>
+                <w:rFonts w:cstheme="minorHAnsi"/>
+                <w:sz w:val="24"/>
+                <w:szCs w:val="24"/>
+              </w:rPr>
+              <w:t>mi_direccion</w:t>
+            </w:r>
+            <w:proofErr w:type="spellEnd"/>
+            <w:r>
+              <w:rPr>
+                <w:rFonts w:cstheme="minorHAnsi"/>
+                <w:sz w:val="24"/>
+                <w:szCs w:val="24"/>
+              </w:rPr>
+              <w:t>}}</w:t>
             </w:r>
           </w:p>
         </w:tc>
@@ -643,7 +736,25 @@
                 <w:sz w:val="24"/>
                 <w:szCs w:val="24"/>
               </w:rPr>
-              <w:t>{{fecha_hoy}}</w:t>
+              <w:t>{{</w:t>
+            </w:r>
+            <w:proofErr w:type="spellStart"/>
+            <w:r>
+              <w:rPr>
+                <w:rFonts w:cstheme="minorHAnsi"/>
+                <w:sz w:val="24"/>
+                <w:szCs w:val="24"/>
+              </w:rPr>
+              <w:t>fecha_hoy</w:t>
+            </w:r>
+            <w:proofErr w:type="spellEnd"/>
+            <w:r>
+              <w:rPr>
+                <w:rFonts w:cstheme="minorHAnsi"/>
+                <w:sz w:val="24"/>
+                <w:szCs w:val="24"/>
+              </w:rPr>
+              <w:t>}}</w:t>
             </w:r>
           </w:p>
           <w:p>
@@ -664,6 +775,7 @@
                 <w:color w:val="767171" w:themeColor="background2" w:themeShade="80"/>
                 <w:sz w:val="24"/>
                 <w:szCs w:val="24"/>
+                <w:lang w:val="es-MX"/>
               </w:rPr>
             </w:pPr>
             <w:r>
@@ -673,7 +785,68 @@
                 <w:sz w:val="24"/>
                 <w:szCs w:val="24"/>
               </w:rPr>
-              <w:t>[Hiring Manager’s Name]</w:t>
+              <w:t>{{</w:t>
+            </w:r>
+            <w:r>
+              <w:rPr>
+                <w:rFonts w:cstheme="minorHAnsi"/>
+                <w:color w:val="767171" w:themeColor="background2" w:themeShade="80"/>
+                <w:sz w:val="24"/>
+                <w:szCs w:val="24"/>
+                <w:lang w:val="es-MX"/>
+              </w:rPr>
+              <w:t>nombre</w:t>
+            </w:r>
+            <w:r>
+              <w:rPr>
+                <w:rFonts w:cstheme="minorHAnsi"/>
+                <w:color w:val="767171" w:themeColor="background2" w:themeShade="80"/>
+                <w:sz w:val="24"/>
+                <w:szCs w:val="24"/>
+                <w:lang w:val="es-MX"/>
+              </w:rPr>
+              <w:t>-</w:t>
+            </w:r>
+            <w:r>
+              <w:rPr>
+                <w:rFonts w:cstheme="minorHAnsi"/>
+                <w:color w:val="767171" w:themeColor="background2" w:themeShade="80"/>
+                <w:sz w:val="24"/>
+                <w:szCs w:val="24"/>
+                <w:lang w:val="es-MX"/>
+              </w:rPr>
+              <w:t>persona</w:t>
+            </w:r>
+            <w:r>
+              <w:rPr>
+                <w:rFonts w:cstheme="minorHAnsi"/>
+                <w:color w:val="767171" w:themeColor="background2" w:themeShade="80"/>
+                <w:sz w:val="24"/>
+                <w:szCs w:val="24"/>
+                <w:lang w:val="es-MX"/>
+              </w:rPr>
+              <w:t>-</w:t>
+            </w:r>
+            <w:proofErr w:type="spellStart"/>
+            <w:r>
+              <w:rPr>
+                <w:rFonts w:cstheme="minorHAnsi"/>
+                <w:color w:val="767171" w:themeColor="background2" w:themeShade="80"/>
+                <w:sz w:val="24"/>
+                <w:szCs w:val="24"/>
+                <w:lang w:val="es-MX"/>
+              </w:rPr>
+              <w:t>rrhh</w:t>
+            </w:r>
+            <w:proofErr w:type="spellEnd"/>
+            <w:r>
+              <w:rPr>
+                <w:rFonts w:cstheme="minorHAnsi"/>
+                <w:color w:val="767171" w:themeColor="background2" w:themeShade="80"/>
+                <w:sz w:val="24"/>
+                <w:szCs w:val="24"/>
+              </w:rPr>
+              <w:t>}}</w:t>
             </w:r>
           </w:p>
           <w:p>
@@ -684,6 +857,7 @@
                 <w:color w:val="767171" w:themeColor="background2" w:themeShade="80"/>
                 <w:sz w:val="24"/>
                 <w:szCs w:val="24"/>
+                <w:lang w:val="es-MX"/>
               </w:rPr>
             </w:pPr>
             <w:r>
@@ -693,7 +867,28 @@
                 <w:sz w:val="24"/>
                 <w:szCs w:val="24"/>
               </w:rPr>
-              <w:t>123 Company Address</w:t>
+              <w:t>{{</w:t>
+            </w:r>
+            <w:proofErr w:type="spellStart"/>
+            <w:r>
+              <w:rPr>
+                <w:rFonts w:cstheme="minorHAnsi"/>
+                <w:color w:val="767171" w:themeColor="background2" w:themeShade="80"/>
+                <w:sz w:val="24"/>
+                <w:szCs w:val="24"/>
+                <w:lang w:val="es-MX"/>
+              </w:rPr>
+              <w:t>direccion</w:t>
+            </w:r>
+            <w:proofErr w:type="spellEnd"/>
+            <w:r>
+              <w:rPr>
+                <w:rFonts w:cstheme="minorHAnsi"/>
+                <w:color w:val="767171" w:themeColor="background2" w:themeShade="80"/>
+                <w:sz w:val="24"/>
+                <w:szCs w:val="24"/>
+              </w:rPr>
+              <w:t>}}</w:t>
             </w:r>
           </w:p>
           <w:p>
@@ -704,6 +899,7 @@
                 <w:color w:val="767171" w:themeColor="background2" w:themeShade="80"/>
                 <w:sz w:val="24"/>
                 <w:szCs w:val="24"/>
+                <w:lang w:val="es-MX"/>
               </w:rPr>
             </w:pPr>
             <w:r>
@@ -713,7 +909,28 @@
                 <w:sz w:val="24"/>
                 <w:szCs w:val="24"/>
               </w:rPr>
-              <w:t>Company’s City, State, Zip Code</w:t>
+              <w:t>{{</w:t>
+            </w:r>
+            <w:proofErr w:type="spellStart"/>
+            <w:r>
+              <w:rPr>
+                <w:rFonts w:cstheme="minorHAnsi"/>
+                <w:color w:val="767171" w:themeColor="background2" w:themeShade="80"/>
+                <w:sz w:val="24"/>
+                <w:szCs w:val="24"/>
+                <w:lang w:val="es-MX"/>
+              </w:rPr>
+              <w:t>numero_telefono</w:t>
+            </w:r>
+            <w:proofErr w:type="spellEnd"/>
+            <w:r>
+              <w:rPr>
+                <w:rFonts w:cstheme="minorHAnsi"/>
+                <w:color w:val="767171" w:themeColor="background2" w:themeShade="80"/>
+                <w:sz w:val="24"/>
+                <w:szCs w:val="24"/>
+              </w:rPr>
+              <w:t>}}</w:t>
             </w:r>
           </w:p>
           <w:p>
@@ -724,6 +941,7 @@
                 <w:color w:val="767171" w:themeColor="background2" w:themeShade="80"/>
                 <w:sz w:val="24"/>
                 <w:szCs w:val="24"/>
+                <w:lang w:val="es-MX"/>
               </w:rPr>
             </w:pPr>
             <w:r>
@@ -733,42 +951,27 @@
                 <w:sz w:val="24"/>
                 <w:szCs w:val="24"/>
               </w:rPr>
-              <w:t>(xxx) xxx-xxxx</w:t>
-            </w:r>
-          </w:p>
-          <w:p>
-            <w:pPr>
-              <w:spacing w:line="307" w:lineRule="auto"/>
+              <w:t>{{</w:t>
+            </w:r>
+            <w:r>
               <w:rPr>
                 <w:rFonts w:cstheme="minorHAnsi"/>
                 <w:color w:val="767171" w:themeColor="background2" w:themeShade="80"/>
                 <w:sz w:val="24"/>
                 <w:szCs w:val="24"/>
-              </w:rPr>
-            </w:pPr>
-            <w:hyperlink r:id="rId10" w:history="1">
-              <w:r>
-                <w:rPr>
-                  <w:rStyle w:val="Hyperlink"/>
-                  <w:rFonts w:cstheme="minorHAnsi"/>
-                  <w:color w:val="767171" w:themeColor="background2" w:themeShade="80"/>
-                  <w:sz w:val="24"/>
-                  <w:szCs w:val="24"/>
-                  <w:u w:val="none"/>
-                </w:rPr>
-                <w:t>hiring.manager@gmail.com</w:t>
-              </w:r>
-            </w:hyperlink>
-          </w:p>
-          <w:p>
-            <w:pPr>
-              <w:spacing w:line="307" w:lineRule="auto"/>
-              <w:rPr>
-                <w:rFonts w:cstheme="minorHAnsi"/>
-                <w:sz w:val="24"/>
-                <w:szCs w:val="24"/>
-              </w:rPr>
-            </w:pPr>
+                <w:lang w:val="es-MX"/>
+              </w:rPr>
+              <w:t>correo</w:t>
+            </w:r>
+            <w:r>
+              <w:rPr>
+                <w:rFonts w:cstheme="minorHAnsi"/>
+                <w:color w:val="767171" w:themeColor="background2" w:themeShade="80"/>
+                <w:sz w:val="24"/>
+                <w:szCs w:val="24"/>
+              </w:rPr>
+              <w:t>}}</w:t>
+            </w:r>
           </w:p>
           <w:p>
             <w:pPr>
@@ -781,6 +984,7 @@
                 <w:szCs w:val="26"/>
               </w:rPr>
             </w:pPr>
+            <w:proofErr w:type="spellStart"/>
             <w:r>
               <w:rPr>
                 <w:rFonts w:asciiTheme="minorHAnsi" w:hAnsiTheme="minorHAnsi" w:cstheme="minorHAnsi"/>
@@ -790,34 +994,91 @@
               </w:rPr>
               <w:t>Estimado</w:t>
             </w:r>
-            <w:r>
-              <w:rPr>
-                <w:rFonts w:asciiTheme="minorHAnsi" w:hAnsiTheme="minorHAnsi" w:cstheme="minorHAnsi"/>
-                <w:color w:val="000000"/>
-                <w:sz w:val="26"/>
-                <w:szCs w:val="26"/>
-              </w:rPr>
-              <w:t>(a</w:t>
-            </w:r>
-            <w:bookmarkStart w:id="0" w:name="_GoBack"/>
-            <w:bookmarkEnd w:id="0"/>
-            <w:r>
-              <w:rPr>
-                <w:rFonts w:asciiTheme="minorHAnsi" w:hAnsiTheme="minorHAnsi" w:cstheme="minorHAnsi"/>
-                <w:color w:val="000000"/>
-                <w:sz w:val="26"/>
-                <w:szCs w:val="26"/>
-              </w:rPr>
-              <w:t>)</w:t>
-            </w:r>
-            <w:r>
-              <w:rPr>
-                <w:rFonts w:asciiTheme="minorHAnsi" w:hAnsiTheme="minorHAnsi" w:cstheme="minorHAnsi"/>
-                <w:color w:val="000000"/>
-                <w:sz w:val="26"/>
-                <w:szCs w:val="26"/>
-              </w:rPr>
-              <w:t xml:space="preserve"> [Hiring Manager’s Surname],</w:t>
+            <w:proofErr w:type="spellEnd"/>
+            <w:r>
+              <w:rPr>
+                <w:rFonts w:asciiTheme="minorHAnsi" w:hAnsiTheme="minorHAnsi" w:cstheme="minorHAnsi"/>
+                <w:color w:val="000000"/>
+                <w:sz w:val="26"/>
+                <w:szCs w:val="26"/>
+              </w:rPr>
+              <w:t>(a)</w:t>
+            </w:r>
+            <w:r>
+              <w:rPr>
+                <w:rFonts w:asciiTheme="minorHAnsi" w:hAnsiTheme="minorHAnsi" w:cstheme="minorHAnsi"/>
+                <w:color w:val="000000"/>
+                <w:sz w:val="26"/>
+                <w:szCs w:val="26"/>
+              </w:rPr>
+              <w:t xml:space="preserve"> </w:t>
+            </w:r>
+            <w:r>
+              <w:rPr>
+                <w:rFonts w:asciiTheme="minorHAnsi" w:hAnsiTheme="minorHAnsi" w:cstheme="minorHAnsi"/>
+                <w:color w:val="000000"/>
+                <w:sz w:val="26"/>
+                <w:szCs w:val="26"/>
+              </w:rPr>
+              <w:t>{{</w:t>
+            </w:r>
+            <w:proofErr w:type="spellStart"/>
+            <w:r>
+              <w:rPr>
+                <w:rFonts w:asciiTheme="minorHAnsi" w:hAnsiTheme="minorHAnsi" w:cstheme="minorHAnsi"/>
+                <w:color w:val="000000"/>
+                <w:sz w:val="26"/>
+                <w:szCs w:val="26"/>
+              </w:rPr>
+              <w:t>nombre</w:t>
+            </w:r>
+            <w:proofErr w:type="spellEnd"/>
+            <w:r>
+              <w:rPr>
+                <w:rFonts w:asciiTheme="minorHAnsi" w:hAnsiTheme="minorHAnsi" w:cstheme="minorHAnsi"/>
+                <w:color w:val="000000"/>
+                <w:sz w:val="26"/>
+                <w:szCs w:val="26"/>
+              </w:rPr>
+              <w:t>-</w:t>
+            </w:r>
+            <w:r>
+              <w:rPr>
+                <w:rFonts w:asciiTheme="minorHAnsi" w:hAnsiTheme="minorHAnsi" w:cstheme="minorHAnsi"/>
+                <w:color w:val="000000"/>
+                <w:sz w:val="26"/>
+                <w:szCs w:val="26"/>
+              </w:rPr>
+              <w:t>persona</w:t>
+            </w:r>
+            <w:r>
+              <w:rPr>
+                <w:rFonts w:asciiTheme="minorHAnsi" w:hAnsiTheme="minorHAnsi" w:cstheme="minorHAnsi"/>
+                <w:color w:val="000000"/>
+                <w:sz w:val="26"/>
+                <w:szCs w:val="26"/>
+              </w:rPr>
+              <w:t>-</w:t>
+            </w:r>
+            <w:proofErr w:type="spellStart"/>
+            <w:r>
+              <w:rPr>
+                <w:rFonts w:asciiTheme="minorHAnsi" w:hAnsiTheme="minorHAnsi" w:cstheme="minorHAnsi"/>
+                <w:color w:val="000000"/>
+                <w:sz w:val="26"/>
+                <w:szCs w:val="26"/>
+              </w:rPr>
+              <w:t>rrhh</w:t>
+            </w:r>
+            <w:proofErr w:type="spellEnd"/>
+            <w:r>
+              <w:rPr>
+                <w:rFonts w:asciiTheme="minorHAnsi" w:hAnsiTheme="minorHAnsi" w:cstheme="minorHAnsi"/>
+                <w:color w:val="000000"/>
+                <w:sz w:val="26"/>
+                <w:szCs w:val="26"/>
+              </w:rPr>
+              <w:t>}}</w:t>
             </w:r>
           </w:p>
           <w:p>
@@ -831,14 +1092,221 @@
                 <w:szCs w:val="26"/>
               </w:rPr>
             </w:pPr>
-            <w:r>
-              <w:rPr>
-                <w:rFonts w:asciiTheme="minorHAnsi" w:hAnsiTheme="minorHAnsi" w:cstheme="minorHAnsi"/>
-                <w:color w:val="000000"/>
-                <w:sz w:val="26"/>
-                <w:szCs w:val="26"/>
-              </w:rPr>
-              <w:t>Estoy encantado de escribirle para solicitar el puesto de guía turístico que Greenbay Tours anuncia en LinkedIn.</w:t>
+            <w:proofErr w:type="spellStart"/>
+            <w:r>
+              <w:rPr>
+                <w:rFonts w:asciiTheme="minorHAnsi" w:hAnsiTheme="minorHAnsi" w:cstheme="minorHAnsi"/>
+                <w:color w:val="000000"/>
+                <w:sz w:val="26"/>
+                <w:szCs w:val="26"/>
+              </w:rPr>
+              <w:t>Estoy</w:t>
+            </w:r>
+            <w:proofErr w:type="spellEnd"/>
+            <w:r>
+              <w:rPr>
+                <w:rFonts w:asciiTheme="minorHAnsi" w:hAnsiTheme="minorHAnsi" w:cstheme="minorHAnsi"/>
+                <w:color w:val="000000"/>
+                <w:sz w:val="26"/>
+                <w:szCs w:val="26"/>
+              </w:rPr>
+              <w:t xml:space="preserve"> </w:t>
+            </w:r>
+            <w:proofErr w:type="spellStart"/>
+            <w:r>
+              <w:rPr>
+                <w:rFonts w:asciiTheme="minorHAnsi" w:hAnsiTheme="minorHAnsi" w:cstheme="minorHAnsi"/>
+                <w:color w:val="000000"/>
+                <w:sz w:val="26"/>
+                <w:szCs w:val="26"/>
+              </w:rPr>
+              <w:t>encantado</w:t>
+            </w:r>
+            <w:proofErr w:type="spellEnd"/>
+            <w:r>
+              <w:rPr>
+                <w:rFonts w:asciiTheme="minorHAnsi" w:hAnsiTheme="minorHAnsi" w:cstheme="minorHAnsi"/>
+                <w:color w:val="000000"/>
+                <w:sz w:val="26"/>
+                <w:szCs w:val="26"/>
+              </w:rPr>
+              <w:t xml:space="preserve"> de </w:t>
+            </w:r>
+            <w:proofErr w:type="spellStart"/>
+            <w:r>
+              <w:rPr>
+                <w:rFonts w:asciiTheme="minorHAnsi" w:hAnsiTheme="minorHAnsi" w:cstheme="minorHAnsi"/>
+                <w:color w:val="000000"/>
+                <w:sz w:val="26"/>
+                <w:szCs w:val="26"/>
+              </w:rPr>
+              <w:t>escribirle</w:t>
+            </w:r>
+            <w:proofErr w:type="spellEnd"/>
+            <w:r>
+              <w:rPr>
+                <w:rFonts w:asciiTheme="minorHAnsi" w:hAnsiTheme="minorHAnsi" w:cstheme="minorHAnsi"/>
+                <w:color w:val="000000"/>
+                <w:sz w:val="26"/>
+                <w:szCs w:val="26"/>
+              </w:rPr>
+              <w:t xml:space="preserve"> para </w:t>
+            </w:r>
+            <w:proofErr w:type="spellStart"/>
+            <w:r>
+              <w:rPr>
+                <w:rFonts w:asciiTheme="minorHAnsi" w:hAnsiTheme="minorHAnsi" w:cstheme="minorHAnsi"/>
+                <w:color w:val="000000"/>
+                <w:sz w:val="26"/>
+                <w:szCs w:val="26"/>
+              </w:rPr>
+              <w:t>solicitar</w:t>
+            </w:r>
+            <w:proofErr w:type="spellEnd"/>
+            <w:r>
+              <w:rPr>
+                <w:rFonts w:asciiTheme="minorHAnsi" w:hAnsiTheme="minorHAnsi" w:cstheme="minorHAnsi"/>
+                <w:color w:val="000000"/>
+                <w:sz w:val="26"/>
+                <w:szCs w:val="26"/>
+              </w:rPr>
+              <w:t xml:space="preserve"> </w:t>
+            </w:r>
+            <w:proofErr w:type="spellStart"/>
+            <w:r>
+              <w:rPr>
+                <w:rFonts w:asciiTheme="minorHAnsi" w:hAnsiTheme="minorHAnsi" w:cstheme="minorHAnsi"/>
+                <w:color w:val="000000"/>
+                <w:sz w:val="26"/>
+                <w:szCs w:val="26"/>
+              </w:rPr>
+              <w:t>el</w:t>
+            </w:r>
+            <w:proofErr w:type="spellEnd"/>
+            <w:r>
+              <w:rPr>
+                <w:rFonts w:asciiTheme="minorHAnsi" w:hAnsiTheme="minorHAnsi" w:cstheme="minorHAnsi"/>
+                <w:color w:val="000000"/>
+                <w:sz w:val="26"/>
+                <w:szCs w:val="26"/>
+              </w:rPr>
+              <w:t xml:space="preserve"> </w:t>
+            </w:r>
+            <w:proofErr w:type="spellStart"/>
+            <w:r>
+              <w:rPr>
+                <w:rFonts w:asciiTheme="minorHAnsi" w:hAnsiTheme="minorHAnsi" w:cstheme="minorHAnsi"/>
+                <w:color w:val="000000"/>
+                <w:sz w:val="26"/>
+                <w:szCs w:val="26"/>
+              </w:rPr>
+              <w:t>puesto</w:t>
+            </w:r>
+            <w:proofErr w:type="spellEnd"/>
+            <w:r>
+              <w:rPr>
+                <w:rFonts w:asciiTheme="minorHAnsi" w:hAnsiTheme="minorHAnsi" w:cstheme="minorHAnsi"/>
+                <w:color w:val="000000"/>
+                <w:sz w:val="26"/>
+                <w:szCs w:val="26"/>
+              </w:rPr>
+              <w:t xml:space="preserve"> de </w:t>
+            </w:r>
+            <w:r>
+              <w:rPr>
+                <w:rFonts w:asciiTheme="minorHAnsi" w:hAnsiTheme="minorHAnsi" w:cstheme="minorHAnsi"/>
+                <w:color w:val="000000"/>
+                <w:sz w:val="26"/>
+                <w:szCs w:val="26"/>
+              </w:rPr>
+              <w:t>{{</w:t>
+            </w:r>
+            <w:proofErr w:type="spellStart"/>
+            <w:r>
+              <w:rPr>
+                <w:rFonts w:asciiTheme="minorHAnsi" w:hAnsiTheme="minorHAnsi" w:cstheme="minorHAnsi"/>
+                <w:color w:val="000000"/>
+                <w:sz w:val="26"/>
+                <w:szCs w:val="26"/>
+              </w:rPr>
+              <w:t>puesto_trabajo</w:t>
+            </w:r>
+            <w:proofErr w:type="spellEnd"/>
+            <w:r>
+              <w:rPr>
+                <w:rFonts w:asciiTheme="minorHAnsi" w:hAnsiTheme="minorHAnsi" w:cstheme="minorHAnsi"/>
+                <w:color w:val="000000"/>
+                <w:sz w:val="26"/>
+                <w:szCs w:val="26"/>
+              </w:rPr>
+              <w:t xml:space="preserve">}} </w:t>
+            </w:r>
+            <w:r>
+              <w:rPr>
+                <w:rFonts w:asciiTheme="minorHAnsi" w:hAnsiTheme="minorHAnsi" w:cstheme="minorHAnsi"/>
+                <w:color w:val="000000"/>
+                <w:sz w:val="26"/>
+                <w:szCs w:val="26"/>
+              </w:rPr>
+              <w:t xml:space="preserve">que </w:t>
+            </w:r>
+            <w:r>
+              <w:rPr>
+                <w:rFonts w:asciiTheme="minorHAnsi" w:hAnsiTheme="minorHAnsi" w:cstheme="minorHAnsi"/>
+                <w:color w:val="000000"/>
+                <w:sz w:val="26"/>
+                <w:szCs w:val="26"/>
+              </w:rPr>
+              <w:t>{{</w:t>
+            </w:r>
+            <w:proofErr w:type="spellStart"/>
+            <w:r>
+              <w:rPr>
+                <w:rFonts w:asciiTheme="minorHAnsi" w:hAnsiTheme="minorHAnsi" w:cstheme="minorHAnsi"/>
+                <w:color w:val="000000"/>
+                <w:sz w:val="26"/>
+                <w:szCs w:val="26"/>
+              </w:rPr>
+              <w:t>nombre_empresa</w:t>
+            </w:r>
+            <w:proofErr w:type="spellEnd"/>
+            <w:r>
+              <w:rPr>
+                <w:rFonts w:asciiTheme="minorHAnsi" w:hAnsiTheme="minorHAnsi" w:cstheme="minorHAnsi"/>
+                <w:color w:val="000000"/>
+                <w:sz w:val="26"/>
+                <w:szCs w:val="26"/>
+              </w:rPr>
+              <w:t>}}</w:t>
+            </w:r>
+            <w:r>
+              <w:rPr>
+                <w:rFonts w:asciiTheme="minorHAnsi" w:hAnsiTheme="minorHAnsi" w:cstheme="minorHAnsi"/>
+                <w:color w:val="000000"/>
+                <w:sz w:val="26"/>
+                <w:szCs w:val="26"/>
+              </w:rPr>
+              <w:t xml:space="preserve"> </w:t>
+            </w:r>
+            <w:proofErr w:type="spellStart"/>
+            <w:r>
+              <w:rPr>
+                <w:rFonts w:asciiTheme="minorHAnsi" w:hAnsiTheme="minorHAnsi" w:cstheme="minorHAnsi"/>
+                <w:color w:val="000000"/>
+                <w:sz w:val="26"/>
+                <w:szCs w:val="26"/>
+              </w:rPr>
+              <w:t>en</w:t>
+            </w:r>
+            <w:proofErr w:type="spellEnd"/>
+            <w:r>
+              <w:rPr>
+                <w:rFonts w:asciiTheme="minorHAnsi" w:hAnsiTheme="minorHAnsi" w:cstheme="minorHAnsi"/>
+                <w:color w:val="000000"/>
+                <w:sz w:val="26"/>
+                <w:szCs w:val="26"/>
+              </w:rPr>
+              <w:t xml:space="preserve"> LinkedIn.</w:t>
             </w:r>
           </w:p>
           <w:p>
@@ -852,14 +1320,445 @@
                 <w:szCs w:val="26"/>
               </w:rPr>
             </w:pPr>
-            <w:r>
-              <w:rPr>
-                <w:rFonts w:asciiTheme="minorHAnsi" w:hAnsiTheme="minorHAnsi" w:cstheme="minorHAnsi"/>
-                <w:color w:val="000000"/>
-                <w:sz w:val="26"/>
-                <w:szCs w:val="26"/>
-              </w:rPr>
-              <w:t>Sé que esta posición requiere un fuerte liderazgo y habilidades de comunicación. Me convertí en un líder y comunicador efectivo como Presidente del Equipo de Debate de la Escuela Secundaria Tubman, y esto me convierte en el candidato perfecto para esta función.</w:t>
+            <w:proofErr w:type="spellStart"/>
+            <w:r>
+              <w:rPr>
+                <w:rFonts w:asciiTheme="minorHAnsi" w:hAnsiTheme="minorHAnsi" w:cstheme="minorHAnsi"/>
+                <w:color w:val="000000"/>
+                <w:sz w:val="26"/>
+                <w:szCs w:val="26"/>
+              </w:rPr>
+              <w:t>Sé</w:t>
+            </w:r>
+            <w:proofErr w:type="spellEnd"/>
+            <w:r>
+              <w:rPr>
+                <w:rFonts w:asciiTheme="minorHAnsi" w:hAnsiTheme="minorHAnsi" w:cstheme="minorHAnsi"/>
+                <w:color w:val="000000"/>
+                <w:sz w:val="26"/>
+                <w:szCs w:val="26"/>
+              </w:rPr>
+              <w:t xml:space="preserve"> que </w:t>
+            </w:r>
+            <w:proofErr w:type="spellStart"/>
+            <w:r>
+              <w:rPr>
+                <w:rFonts w:asciiTheme="minorHAnsi" w:hAnsiTheme="minorHAnsi" w:cstheme="minorHAnsi"/>
+                <w:color w:val="000000"/>
+                <w:sz w:val="26"/>
+                <w:szCs w:val="26"/>
+              </w:rPr>
+              <w:t>esta</w:t>
+            </w:r>
+            <w:proofErr w:type="spellEnd"/>
+            <w:r>
+              <w:rPr>
+                <w:rFonts w:asciiTheme="minorHAnsi" w:hAnsiTheme="minorHAnsi" w:cstheme="minorHAnsi"/>
+                <w:color w:val="000000"/>
+                <w:sz w:val="26"/>
+                <w:szCs w:val="26"/>
+              </w:rPr>
+              <w:t xml:space="preserve"> </w:t>
+            </w:r>
+            <w:proofErr w:type="spellStart"/>
+            <w:r>
+              <w:rPr>
+                <w:rFonts w:asciiTheme="minorHAnsi" w:hAnsiTheme="minorHAnsi" w:cstheme="minorHAnsi"/>
+                <w:color w:val="000000"/>
+                <w:sz w:val="26"/>
+                <w:szCs w:val="26"/>
+              </w:rPr>
+              <w:t>posición</w:t>
+            </w:r>
+            <w:proofErr w:type="spellEnd"/>
+            <w:r>
+              <w:rPr>
+                <w:rFonts w:asciiTheme="minorHAnsi" w:hAnsiTheme="minorHAnsi" w:cstheme="minorHAnsi"/>
+                <w:color w:val="000000"/>
+                <w:sz w:val="26"/>
+                <w:szCs w:val="26"/>
+              </w:rPr>
+              <w:t xml:space="preserve"> </w:t>
+            </w:r>
+            <w:proofErr w:type="spellStart"/>
+            <w:r>
+              <w:rPr>
+                <w:rFonts w:asciiTheme="minorHAnsi" w:hAnsiTheme="minorHAnsi" w:cstheme="minorHAnsi"/>
+                <w:color w:val="000000"/>
+                <w:sz w:val="26"/>
+                <w:szCs w:val="26"/>
+              </w:rPr>
+              <w:t>requiere</w:t>
+            </w:r>
+            <w:proofErr w:type="spellEnd"/>
+            <w:r>
+              <w:rPr>
+                <w:rFonts w:asciiTheme="minorHAnsi" w:hAnsiTheme="minorHAnsi" w:cstheme="minorHAnsi"/>
+                <w:color w:val="000000"/>
+                <w:sz w:val="26"/>
+                <w:szCs w:val="26"/>
+              </w:rPr>
+              <w:t xml:space="preserve"> un </w:t>
+            </w:r>
+            <w:proofErr w:type="spellStart"/>
+            <w:r>
+              <w:rPr>
+                <w:rFonts w:asciiTheme="minorHAnsi" w:hAnsiTheme="minorHAnsi" w:cstheme="minorHAnsi"/>
+                <w:color w:val="000000"/>
+                <w:sz w:val="26"/>
+                <w:szCs w:val="26"/>
+              </w:rPr>
+              <w:t>fuerte</w:t>
+            </w:r>
+            <w:proofErr w:type="spellEnd"/>
+            <w:r>
+              <w:rPr>
+                <w:rFonts w:asciiTheme="minorHAnsi" w:hAnsiTheme="minorHAnsi" w:cstheme="minorHAnsi"/>
+                <w:color w:val="000000"/>
+                <w:sz w:val="26"/>
+                <w:szCs w:val="26"/>
+              </w:rPr>
+              <w:t xml:space="preserve"> </w:t>
+            </w:r>
+            <w:proofErr w:type="spellStart"/>
+            <w:r>
+              <w:rPr>
+                <w:rFonts w:asciiTheme="minorHAnsi" w:hAnsiTheme="minorHAnsi" w:cstheme="minorHAnsi"/>
+                <w:color w:val="000000"/>
+                <w:sz w:val="26"/>
+                <w:szCs w:val="26"/>
+              </w:rPr>
+              <w:t>liderazgo</w:t>
+            </w:r>
+            <w:proofErr w:type="spellEnd"/>
+            <w:r>
+              <w:rPr>
+                <w:rFonts w:asciiTheme="minorHAnsi" w:hAnsiTheme="minorHAnsi" w:cstheme="minorHAnsi"/>
+                <w:color w:val="000000"/>
+                <w:sz w:val="26"/>
+                <w:szCs w:val="26"/>
+              </w:rPr>
+              <w:t xml:space="preserve"> y </w:t>
+            </w:r>
+            <w:proofErr w:type="spellStart"/>
+            <w:r>
+              <w:rPr>
+                <w:rFonts w:asciiTheme="minorHAnsi" w:hAnsiTheme="minorHAnsi" w:cstheme="minorHAnsi"/>
+                <w:color w:val="000000"/>
+                <w:sz w:val="26"/>
+                <w:szCs w:val="26"/>
+              </w:rPr>
+              <w:t>habilidades</w:t>
+            </w:r>
+            <w:proofErr w:type="spellEnd"/>
+            <w:r>
+              <w:rPr>
+                <w:rFonts w:asciiTheme="minorHAnsi" w:hAnsiTheme="minorHAnsi" w:cstheme="minorHAnsi"/>
+                <w:color w:val="000000"/>
+                <w:sz w:val="26"/>
+                <w:szCs w:val="26"/>
+              </w:rPr>
+              <w:t xml:space="preserve"> de </w:t>
+            </w:r>
+            <w:proofErr w:type="spellStart"/>
+            <w:r>
+              <w:rPr>
+                <w:rFonts w:asciiTheme="minorHAnsi" w:hAnsiTheme="minorHAnsi" w:cstheme="minorHAnsi"/>
+                <w:color w:val="000000"/>
+                <w:sz w:val="26"/>
+                <w:szCs w:val="26"/>
+              </w:rPr>
+              <w:t>comunicación</w:t>
+            </w:r>
+            <w:proofErr w:type="spellEnd"/>
+            <w:r>
+              <w:rPr>
+                <w:rFonts w:asciiTheme="minorHAnsi" w:hAnsiTheme="minorHAnsi" w:cstheme="minorHAnsi"/>
+                <w:color w:val="000000"/>
+                <w:sz w:val="26"/>
+                <w:szCs w:val="26"/>
+              </w:rPr>
+              <w:t xml:space="preserve">. Me </w:t>
+            </w:r>
+            <w:proofErr w:type="spellStart"/>
+            <w:r>
+              <w:rPr>
+                <w:rFonts w:asciiTheme="minorHAnsi" w:hAnsiTheme="minorHAnsi" w:cstheme="minorHAnsi"/>
+                <w:color w:val="000000"/>
+                <w:sz w:val="26"/>
+                <w:szCs w:val="26"/>
+              </w:rPr>
+              <w:t>convertí</w:t>
+            </w:r>
+            <w:proofErr w:type="spellEnd"/>
+            <w:r>
+              <w:rPr>
+                <w:rFonts w:asciiTheme="minorHAnsi" w:hAnsiTheme="minorHAnsi" w:cstheme="minorHAnsi"/>
+                <w:color w:val="000000"/>
+                <w:sz w:val="26"/>
+                <w:szCs w:val="26"/>
+              </w:rPr>
+              <w:t xml:space="preserve"> </w:t>
+            </w:r>
+            <w:proofErr w:type="spellStart"/>
+            <w:r>
+              <w:rPr>
+                <w:rFonts w:asciiTheme="minorHAnsi" w:hAnsiTheme="minorHAnsi" w:cstheme="minorHAnsi"/>
+                <w:color w:val="000000"/>
+                <w:sz w:val="26"/>
+                <w:szCs w:val="26"/>
+              </w:rPr>
+              <w:t>en</w:t>
+            </w:r>
+            <w:proofErr w:type="spellEnd"/>
+            <w:r>
+              <w:rPr>
+                <w:rFonts w:asciiTheme="minorHAnsi" w:hAnsiTheme="minorHAnsi" w:cstheme="minorHAnsi"/>
+                <w:color w:val="000000"/>
+                <w:sz w:val="26"/>
+                <w:szCs w:val="26"/>
+              </w:rPr>
+              <w:t xml:space="preserve"> un </w:t>
+            </w:r>
+            <w:proofErr w:type="spellStart"/>
+            <w:r>
+              <w:rPr>
+                <w:rFonts w:asciiTheme="minorHAnsi" w:hAnsiTheme="minorHAnsi" w:cstheme="minorHAnsi"/>
+                <w:color w:val="000000"/>
+                <w:sz w:val="26"/>
+                <w:szCs w:val="26"/>
+              </w:rPr>
+              <w:t>líder</w:t>
+            </w:r>
+            <w:proofErr w:type="spellEnd"/>
+            <w:r>
+              <w:rPr>
+                <w:rFonts w:asciiTheme="minorHAnsi" w:hAnsiTheme="minorHAnsi" w:cstheme="minorHAnsi"/>
+                <w:color w:val="000000"/>
+                <w:sz w:val="26"/>
+                <w:szCs w:val="26"/>
+              </w:rPr>
+              <w:t xml:space="preserve"> y </w:t>
+            </w:r>
+            <w:proofErr w:type="spellStart"/>
+            <w:r>
+              <w:rPr>
+                <w:rFonts w:asciiTheme="minorHAnsi" w:hAnsiTheme="minorHAnsi" w:cstheme="minorHAnsi"/>
+                <w:color w:val="000000"/>
+                <w:sz w:val="26"/>
+                <w:szCs w:val="26"/>
+              </w:rPr>
+              <w:t>comunicador</w:t>
+            </w:r>
+            <w:proofErr w:type="spellEnd"/>
+            <w:r>
+              <w:rPr>
+                <w:rFonts w:asciiTheme="minorHAnsi" w:hAnsiTheme="minorHAnsi" w:cstheme="minorHAnsi"/>
+                <w:color w:val="000000"/>
+                <w:sz w:val="26"/>
+                <w:szCs w:val="26"/>
+              </w:rPr>
+              <w:t xml:space="preserve"> </w:t>
+            </w:r>
+            <w:proofErr w:type="spellStart"/>
+            <w:r>
+              <w:rPr>
+                <w:rFonts w:asciiTheme="minorHAnsi" w:hAnsiTheme="minorHAnsi" w:cstheme="minorHAnsi"/>
+                <w:color w:val="000000"/>
+                <w:sz w:val="26"/>
+                <w:szCs w:val="26"/>
+              </w:rPr>
+              <w:t>efectivo</w:t>
+            </w:r>
+            <w:proofErr w:type="spellEnd"/>
+            <w:r>
+              <w:rPr>
+                <w:rFonts w:asciiTheme="minorHAnsi" w:hAnsiTheme="minorHAnsi" w:cstheme="minorHAnsi"/>
+                <w:color w:val="000000"/>
+                <w:sz w:val="26"/>
+                <w:szCs w:val="26"/>
+              </w:rPr>
+              <w:t xml:space="preserve"> </w:t>
+            </w:r>
+            <w:proofErr w:type="spellStart"/>
+            <w:r>
+              <w:rPr>
+                <w:rFonts w:asciiTheme="minorHAnsi" w:hAnsiTheme="minorHAnsi" w:cstheme="minorHAnsi"/>
+                <w:color w:val="000000"/>
+                <w:sz w:val="26"/>
+                <w:szCs w:val="26"/>
+              </w:rPr>
+              <w:t>como</w:t>
+            </w:r>
+            <w:proofErr w:type="spellEnd"/>
+            <w:r>
+              <w:rPr>
+                <w:rFonts w:asciiTheme="minorHAnsi" w:hAnsiTheme="minorHAnsi" w:cstheme="minorHAnsi"/>
+                <w:color w:val="000000"/>
+                <w:sz w:val="26"/>
+                <w:szCs w:val="26"/>
+              </w:rPr>
+              <w:t xml:space="preserve"> Presidente del Equipo de Debate de la Escuela </w:t>
+            </w:r>
+            <w:proofErr w:type="spellStart"/>
+            <w:r>
+              <w:rPr>
+                <w:rFonts w:asciiTheme="minorHAnsi" w:hAnsiTheme="minorHAnsi" w:cstheme="minorHAnsi"/>
+                <w:color w:val="000000"/>
+                <w:sz w:val="26"/>
+                <w:szCs w:val="26"/>
+              </w:rPr>
+              <w:t>Secundaria</w:t>
+            </w:r>
+            <w:proofErr w:type="spellEnd"/>
+            <w:r>
+              <w:rPr>
+                <w:rFonts w:asciiTheme="minorHAnsi" w:hAnsiTheme="minorHAnsi" w:cstheme="minorHAnsi"/>
+                <w:color w:val="000000"/>
+                <w:sz w:val="26"/>
+                <w:szCs w:val="26"/>
+              </w:rPr>
+              <w:t xml:space="preserve"> Tubman, y </w:t>
+            </w:r>
+            <w:proofErr w:type="spellStart"/>
+            <w:r>
+              <w:rPr>
+                <w:rFonts w:asciiTheme="minorHAnsi" w:hAnsiTheme="minorHAnsi" w:cstheme="minorHAnsi"/>
+                <w:color w:val="000000"/>
+                <w:sz w:val="26"/>
+                <w:szCs w:val="26"/>
+              </w:rPr>
+              <w:t>esto</w:t>
+            </w:r>
+            <w:proofErr w:type="spellEnd"/>
+            <w:r>
+              <w:rPr>
+                <w:rFonts w:asciiTheme="minorHAnsi" w:hAnsiTheme="minorHAnsi" w:cstheme="minorHAnsi"/>
+                <w:color w:val="000000"/>
+                <w:sz w:val="26"/>
+                <w:szCs w:val="26"/>
+              </w:rPr>
+              <w:t xml:space="preserve"> me </w:t>
+            </w:r>
+            <w:proofErr w:type="spellStart"/>
+            <w:r>
+              <w:rPr>
+                <w:rFonts w:asciiTheme="minorHAnsi" w:hAnsiTheme="minorHAnsi" w:cstheme="minorHAnsi"/>
+                <w:color w:val="000000"/>
+                <w:sz w:val="26"/>
+                <w:szCs w:val="26"/>
+              </w:rPr>
+              <w:t>convierte</w:t>
+            </w:r>
+            <w:proofErr w:type="spellEnd"/>
+            <w:r>
+              <w:rPr>
+                <w:rFonts w:asciiTheme="minorHAnsi" w:hAnsiTheme="minorHAnsi" w:cstheme="minorHAnsi"/>
+                <w:color w:val="000000"/>
+                <w:sz w:val="26"/>
+                <w:szCs w:val="26"/>
+              </w:rPr>
+              <w:t xml:space="preserve"> </w:t>
+            </w:r>
+            <w:proofErr w:type="spellStart"/>
+            <w:r>
+              <w:rPr>
+                <w:rFonts w:asciiTheme="minorHAnsi" w:hAnsiTheme="minorHAnsi" w:cstheme="minorHAnsi"/>
+                <w:color w:val="000000"/>
+                <w:sz w:val="26"/>
+                <w:szCs w:val="26"/>
+              </w:rPr>
+              <w:t>en</w:t>
+            </w:r>
+            <w:proofErr w:type="spellEnd"/>
+            <w:r>
+              <w:rPr>
+                <w:rFonts w:asciiTheme="minorHAnsi" w:hAnsiTheme="minorHAnsi" w:cstheme="minorHAnsi"/>
+                <w:color w:val="000000"/>
+                <w:sz w:val="26"/>
+                <w:szCs w:val="26"/>
+              </w:rPr>
+              <w:t xml:space="preserve"> </w:t>
+            </w:r>
+            <w:proofErr w:type="spellStart"/>
+            <w:r>
+              <w:rPr>
+                <w:rFonts w:asciiTheme="minorHAnsi" w:hAnsiTheme="minorHAnsi" w:cstheme="minorHAnsi"/>
+                <w:color w:val="000000"/>
+                <w:sz w:val="26"/>
+                <w:szCs w:val="26"/>
+              </w:rPr>
+              <w:t>el</w:t>
+            </w:r>
+            <w:proofErr w:type="spellEnd"/>
+            <w:r>
+              <w:rPr>
+                <w:rFonts w:asciiTheme="minorHAnsi" w:hAnsiTheme="minorHAnsi" w:cstheme="minorHAnsi"/>
+                <w:color w:val="000000"/>
+                <w:sz w:val="26"/>
+                <w:szCs w:val="26"/>
+              </w:rPr>
+              <w:t xml:space="preserve"> </w:t>
+            </w:r>
+            <w:proofErr w:type="spellStart"/>
+            <w:r>
+              <w:rPr>
+                <w:rFonts w:asciiTheme="minorHAnsi" w:hAnsiTheme="minorHAnsi" w:cstheme="minorHAnsi"/>
+                <w:color w:val="000000"/>
+                <w:sz w:val="26"/>
+                <w:szCs w:val="26"/>
+              </w:rPr>
+              <w:t>candidato</w:t>
+            </w:r>
+            <w:proofErr w:type="spellEnd"/>
+            <w:r>
+              <w:rPr>
+                <w:rFonts w:asciiTheme="minorHAnsi" w:hAnsiTheme="minorHAnsi" w:cstheme="minorHAnsi"/>
+                <w:color w:val="000000"/>
+                <w:sz w:val="26"/>
+                <w:szCs w:val="26"/>
+              </w:rPr>
+              <w:t xml:space="preserve"> perfecto para </w:t>
+            </w:r>
+            <w:proofErr w:type="spellStart"/>
+            <w:r>
+              <w:rPr>
+                <w:rFonts w:asciiTheme="minorHAnsi" w:hAnsiTheme="minorHAnsi" w:cstheme="minorHAnsi"/>
+                <w:color w:val="000000"/>
+                <w:sz w:val="26"/>
+                <w:szCs w:val="26"/>
+              </w:rPr>
+              <w:t>esta</w:t>
+            </w:r>
+            <w:proofErr w:type="spellEnd"/>
+            <w:r>
+              <w:rPr>
+                <w:rFonts w:asciiTheme="minorHAnsi" w:hAnsiTheme="minorHAnsi" w:cstheme="minorHAnsi"/>
+                <w:color w:val="000000"/>
+                <w:sz w:val="26"/>
+                <w:szCs w:val="26"/>
+              </w:rPr>
+              <w:t xml:space="preserve"> </w:t>
+            </w:r>
+            <w:proofErr w:type="spellStart"/>
+            <w:r>
+              <w:rPr>
+                <w:rFonts w:asciiTheme="minorHAnsi" w:hAnsiTheme="minorHAnsi" w:cstheme="minorHAnsi"/>
+                <w:color w:val="000000"/>
+                <w:sz w:val="26"/>
+                <w:szCs w:val="26"/>
+              </w:rPr>
+              <w:t>función</w:t>
+            </w:r>
+            <w:proofErr w:type="spellEnd"/>
+            <w:r>
+              <w:rPr>
+                <w:rFonts w:asciiTheme="minorHAnsi" w:hAnsiTheme="minorHAnsi" w:cstheme="minorHAnsi"/>
+                <w:color w:val="000000"/>
+                <w:sz w:val="26"/>
+                <w:szCs w:val="26"/>
+              </w:rPr>
+              <w:t>.</w:t>
             </w:r>
           </w:p>
           <w:p>
@@ -872,14 +1771,365 @@
                 <w:szCs w:val="26"/>
               </w:rPr>
             </w:pPr>
-            <w:r>
-              <w:rPr>
-                <w:rFonts w:asciiTheme="minorHAnsi" w:hAnsiTheme="minorHAnsi" w:cstheme="minorHAnsi"/>
-                <w:color w:val="000000"/>
-                <w:sz w:val="26"/>
-                <w:szCs w:val="26"/>
-              </w:rPr>
-              <w:t xml:space="preserve">Confío en que las habilidades que adquirí en puestos anteriores me han preparado para esta oportunidad con su empresa. No dude en comunicarse conmigo para una entrevista </w:t>
+            <w:proofErr w:type="spellStart"/>
+            <w:r>
+              <w:rPr>
+                <w:rFonts w:asciiTheme="minorHAnsi" w:hAnsiTheme="minorHAnsi" w:cstheme="minorHAnsi"/>
+                <w:color w:val="000000"/>
+                <w:sz w:val="26"/>
+                <w:szCs w:val="26"/>
+              </w:rPr>
+              <w:t>Confío</w:t>
+            </w:r>
+            <w:proofErr w:type="spellEnd"/>
+            <w:r>
+              <w:rPr>
+                <w:rFonts w:asciiTheme="minorHAnsi" w:hAnsiTheme="minorHAnsi" w:cstheme="minorHAnsi"/>
+                <w:color w:val="000000"/>
+                <w:sz w:val="26"/>
+                <w:szCs w:val="26"/>
+              </w:rPr>
+              <w:t xml:space="preserve"> </w:t>
+            </w:r>
+            <w:proofErr w:type="spellStart"/>
+            <w:r>
+              <w:rPr>
+                <w:rFonts w:asciiTheme="minorHAnsi" w:hAnsiTheme="minorHAnsi" w:cstheme="minorHAnsi"/>
+                <w:color w:val="000000"/>
+                <w:sz w:val="26"/>
+                <w:szCs w:val="26"/>
+              </w:rPr>
+              <w:t>en</w:t>
+            </w:r>
+            <w:proofErr w:type="spellEnd"/>
+            <w:r>
+              <w:rPr>
+                <w:rFonts w:asciiTheme="minorHAnsi" w:hAnsiTheme="minorHAnsi" w:cstheme="minorHAnsi"/>
+                <w:color w:val="000000"/>
+                <w:sz w:val="26"/>
+                <w:szCs w:val="26"/>
+              </w:rPr>
+              <w:t xml:space="preserve"> que las </w:t>
+            </w:r>
+            <w:proofErr w:type="spellStart"/>
+            <w:r>
+              <w:rPr>
+                <w:rFonts w:asciiTheme="minorHAnsi" w:hAnsiTheme="minorHAnsi" w:cstheme="minorHAnsi"/>
+                <w:color w:val="000000"/>
+                <w:sz w:val="26"/>
+                <w:szCs w:val="26"/>
+              </w:rPr>
+              <w:t>habilidades</w:t>
+            </w:r>
+            <w:proofErr w:type="spellEnd"/>
+            <w:r>
+              <w:rPr>
+                <w:rFonts w:asciiTheme="minorHAnsi" w:hAnsiTheme="minorHAnsi" w:cstheme="minorHAnsi"/>
+                <w:color w:val="000000"/>
+                <w:sz w:val="26"/>
+                <w:szCs w:val="26"/>
+              </w:rPr>
+              <w:t xml:space="preserve"> que </w:t>
+            </w:r>
+            <w:proofErr w:type="spellStart"/>
+            <w:r>
+              <w:rPr>
+                <w:rFonts w:asciiTheme="minorHAnsi" w:hAnsiTheme="minorHAnsi" w:cstheme="minorHAnsi"/>
+                <w:color w:val="000000"/>
+                <w:sz w:val="26"/>
+                <w:szCs w:val="26"/>
+              </w:rPr>
+              <w:t>adquirí</w:t>
+            </w:r>
+            <w:proofErr w:type="spellEnd"/>
+            <w:r>
+              <w:rPr>
+                <w:rFonts w:asciiTheme="minorHAnsi" w:hAnsiTheme="minorHAnsi" w:cstheme="minorHAnsi"/>
+                <w:color w:val="000000"/>
+                <w:sz w:val="26"/>
+                <w:szCs w:val="26"/>
+              </w:rPr>
+              <w:t xml:space="preserve"> </w:t>
+            </w:r>
+            <w:proofErr w:type="spellStart"/>
+            <w:r>
+              <w:rPr>
+                <w:rFonts w:asciiTheme="minorHAnsi" w:hAnsiTheme="minorHAnsi" w:cstheme="minorHAnsi"/>
+                <w:color w:val="000000"/>
+                <w:sz w:val="26"/>
+                <w:szCs w:val="26"/>
+              </w:rPr>
+              <w:t>en</w:t>
+            </w:r>
+            <w:proofErr w:type="spellEnd"/>
+            <w:r>
+              <w:rPr>
+                <w:rFonts w:asciiTheme="minorHAnsi" w:hAnsiTheme="minorHAnsi" w:cstheme="minorHAnsi"/>
+                <w:color w:val="000000"/>
+                <w:sz w:val="26"/>
+                <w:szCs w:val="26"/>
+              </w:rPr>
+              <w:t xml:space="preserve"> </w:t>
+            </w:r>
+            <w:proofErr w:type="spellStart"/>
+            <w:r>
+              <w:rPr>
+                <w:rFonts w:asciiTheme="minorHAnsi" w:hAnsiTheme="minorHAnsi" w:cstheme="minorHAnsi"/>
+                <w:color w:val="000000"/>
+                <w:sz w:val="26"/>
+                <w:szCs w:val="26"/>
+              </w:rPr>
+              <w:t>puestos</w:t>
+            </w:r>
+            <w:proofErr w:type="spellEnd"/>
+            <w:r>
+              <w:rPr>
+                <w:rFonts w:asciiTheme="minorHAnsi" w:hAnsiTheme="minorHAnsi" w:cstheme="minorHAnsi"/>
+                <w:color w:val="000000"/>
+                <w:sz w:val="26"/>
+                <w:szCs w:val="26"/>
+              </w:rPr>
+              <w:t xml:space="preserve"> </w:t>
+            </w:r>
+            <w:proofErr w:type="spellStart"/>
+            <w:r>
+              <w:rPr>
+                <w:rFonts w:asciiTheme="minorHAnsi" w:hAnsiTheme="minorHAnsi" w:cstheme="minorHAnsi"/>
+                <w:color w:val="000000"/>
+                <w:sz w:val="26"/>
+                <w:szCs w:val="26"/>
+              </w:rPr>
+              <w:t>anteriores</w:t>
+            </w:r>
+            <w:proofErr w:type="spellEnd"/>
+            <w:r>
+              <w:rPr>
+                <w:rFonts w:asciiTheme="minorHAnsi" w:hAnsiTheme="minorHAnsi" w:cstheme="minorHAnsi"/>
+                <w:color w:val="000000"/>
+                <w:sz w:val="26"/>
+                <w:szCs w:val="26"/>
+              </w:rPr>
+              <w:t xml:space="preserve"> me </w:t>
+            </w:r>
+            <w:proofErr w:type="spellStart"/>
+            <w:r>
+              <w:rPr>
+                <w:rFonts w:asciiTheme="minorHAnsi" w:hAnsiTheme="minorHAnsi" w:cstheme="minorHAnsi"/>
+                <w:color w:val="000000"/>
+                <w:sz w:val="26"/>
+                <w:szCs w:val="26"/>
+              </w:rPr>
+              <w:t>han</w:t>
+            </w:r>
+            <w:proofErr w:type="spellEnd"/>
+            <w:r>
+              <w:rPr>
+                <w:rFonts w:asciiTheme="minorHAnsi" w:hAnsiTheme="minorHAnsi" w:cstheme="minorHAnsi"/>
+                <w:color w:val="000000"/>
+                <w:sz w:val="26"/>
+                <w:szCs w:val="26"/>
+              </w:rPr>
+              <w:t xml:space="preserve"> </w:t>
+            </w:r>
+            <w:proofErr w:type="spellStart"/>
+            <w:r>
+              <w:rPr>
+                <w:rFonts w:asciiTheme="minorHAnsi" w:hAnsiTheme="minorHAnsi" w:cstheme="minorHAnsi"/>
+                <w:color w:val="000000"/>
+                <w:sz w:val="26"/>
+                <w:szCs w:val="26"/>
+              </w:rPr>
+              <w:t>preparado</w:t>
+            </w:r>
+            <w:proofErr w:type="spellEnd"/>
+            <w:r>
+              <w:rPr>
+                <w:rFonts w:asciiTheme="minorHAnsi" w:hAnsiTheme="minorHAnsi" w:cstheme="minorHAnsi"/>
+                <w:color w:val="000000"/>
+                <w:sz w:val="26"/>
+                <w:szCs w:val="26"/>
+              </w:rPr>
+              <w:t xml:space="preserve"> para </w:t>
+            </w:r>
+            <w:proofErr w:type="spellStart"/>
+            <w:r>
+              <w:rPr>
+                <w:rFonts w:asciiTheme="minorHAnsi" w:hAnsiTheme="minorHAnsi" w:cstheme="minorHAnsi"/>
+                <w:color w:val="000000"/>
+                <w:sz w:val="26"/>
+                <w:szCs w:val="26"/>
+              </w:rPr>
+              <w:t>esta</w:t>
+            </w:r>
+            <w:proofErr w:type="spellEnd"/>
+            <w:r>
+              <w:rPr>
+                <w:rFonts w:asciiTheme="minorHAnsi" w:hAnsiTheme="minorHAnsi" w:cstheme="minorHAnsi"/>
+                <w:color w:val="000000"/>
+                <w:sz w:val="26"/>
+                <w:szCs w:val="26"/>
+              </w:rPr>
+              <w:t xml:space="preserve"> </w:t>
+            </w:r>
+            <w:proofErr w:type="spellStart"/>
+            <w:r>
+              <w:rPr>
+                <w:rFonts w:asciiTheme="minorHAnsi" w:hAnsiTheme="minorHAnsi" w:cstheme="minorHAnsi"/>
+                <w:color w:val="000000"/>
+                <w:sz w:val="26"/>
+                <w:szCs w:val="26"/>
+              </w:rPr>
+              <w:t>oportunidad</w:t>
+            </w:r>
+            <w:proofErr w:type="spellEnd"/>
+            <w:r>
+              <w:rPr>
+                <w:rFonts w:asciiTheme="minorHAnsi" w:hAnsiTheme="minorHAnsi" w:cstheme="minorHAnsi"/>
+                <w:color w:val="000000"/>
+                <w:sz w:val="26"/>
+                <w:szCs w:val="26"/>
+              </w:rPr>
+              <w:t xml:space="preserve"> con </w:t>
+            </w:r>
+            <w:proofErr w:type="spellStart"/>
+            <w:r>
+              <w:rPr>
+                <w:rFonts w:asciiTheme="minorHAnsi" w:hAnsiTheme="minorHAnsi" w:cstheme="minorHAnsi"/>
+                <w:color w:val="000000"/>
+                <w:sz w:val="26"/>
+                <w:szCs w:val="26"/>
+              </w:rPr>
+              <w:t>su</w:t>
+            </w:r>
+            <w:proofErr w:type="spellEnd"/>
+            <w:r>
+              <w:rPr>
+                <w:rFonts w:asciiTheme="minorHAnsi" w:hAnsiTheme="minorHAnsi" w:cstheme="minorHAnsi"/>
+                <w:color w:val="000000"/>
+                <w:sz w:val="26"/>
+                <w:szCs w:val="26"/>
+              </w:rPr>
+              <w:t xml:space="preserve"> </w:t>
+            </w:r>
+            <w:proofErr w:type="spellStart"/>
+            <w:r>
+              <w:rPr>
+                <w:rFonts w:asciiTheme="minorHAnsi" w:hAnsiTheme="minorHAnsi" w:cstheme="minorHAnsi"/>
+                <w:color w:val="000000"/>
+                <w:sz w:val="26"/>
+                <w:szCs w:val="26"/>
+              </w:rPr>
+              <w:t>empresa</w:t>
+            </w:r>
+            <w:proofErr w:type="spellEnd"/>
+            <w:r>
+              <w:rPr>
+                <w:rFonts w:asciiTheme="minorHAnsi" w:hAnsiTheme="minorHAnsi" w:cstheme="minorHAnsi"/>
+                <w:color w:val="000000"/>
+                <w:sz w:val="26"/>
+                <w:szCs w:val="26"/>
+              </w:rPr>
+              <w:t xml:space="preserve">. No dude </w:t>
+            </w:r>
+            <w:proofErr w:type="spellStart"/>
+            <w:r>
+              <w:rPr>
+                <w:rFonts w:asciiTheme="minorHAnsi" w:hAnsiTheme="minorHAnsi" w:cstheme="minorHAnsi"/>
+                <w:color w:val="000000"/>
+                <w:sz w:val="26"/>
+                <w:szCs w:val="26"/>
+              </w:rPr>
+              <w:t>en</w:t>
+            </w:r>
+            <w:proofErr w:type="spellEnd"/>
+            <w:r>
+              <w:rPr>
+                <w:rFonts w:asciiTheme="minorHAnsi" w:hAnsiTheme="minorHAnsi" w:cstheme="minorHAnsi"/>
+                <w:color w:val="000000"/>
+                <w:sz w:val="26"/>
+                <w:szCs w:val="26"/>
+              </w:rPr>
+              <w:t xml:space="preserve"> </w:t>
+            </w:r>
+            <w:proofErr w:type="spellStart"/>
+            <w:r>
+              <w:rPr>
+                <w:rFonts w:asciiTheme="minorHAnsi" w:hAnsiTheme="minorHAnsi" w:cstheme="minorHAnsi"/>
+                <w:color w:val="000000"/>
+                <w:sz w:val="26"/>
+                <w:szCs w:val="26"/>
+              </w:rPr>
+              <w:t>comunicarse</w:t>
+            </w:r>
+            <w:proofErr w:type="spellEnd"/>
+            <w:r>
+              <w:rPr>
+                <w:rFonts w:asciiTheme="minorHAnsi" w:hAnsiTheme="minorHAnsi" w:cstheme="minorHAnsi"/>
+                <w:color w:val="000000"/>
+                <w:sz w:val="26"/>
+                <w:szCs w:val="26"/>
+              </w:rPr>
+              <w:t xml:space="preserve"> </w:t>
+            </w:r>
+            <w:proofErr w:type="spellStart"/>
+            <w:r>
+              <w:rPr>
+                <w:rFonts w:asciiTheme="minorHAnsi" w:hAnsiTheme="minorHAnsi" w:cstheme="minorHAnsi"/>
+                <w:color w:val="000000"/>
+                <w:sz w:val="26"/>
+                <w:szCs w:val="26"/>
+              </w:rPr>
+              <w:t>conmigo</w:t>
+            </w:r>
+            <w:proofErr w:type="spellEnd"/>
+            <w:r>
+              <w:rPr>
+                <w:rFonts w:asciiTheme="minorHAnsi" w:hAnsiTheme="minorHAnsi" w:cstheme="minorHAnsi"/>
+                <w:color w:val="000000"/>
+                <w:sz w:val="26"/>
+                <w:szCs w:val="26"/>
+              </w:rPr>
+              <w:t xml:space="preserve"> para </w:t>
+            </w:r>
+            <w:proofErr w:type="spellStart"/>
+            <w:r>
+              <w:rPr>
+                <w:rFonts w:asciiTheme="minorHAnsi" w:hAnsiTheme="minorHAnsi" w:cstheme="minorHAnsi"/>
+                <w:color w:val="000000"/>
+                <w:sz w:val="26"/>
+                <w:szCs w:val="26"/>
+              </w:rPr>
+              <w:t>una</w:t>
+            </w:r>
+            <w:proofErr w:type="spellEnd"/>
+            <w:r>
+              <w:rPr>
+                <w:rFonts w:asciiTheme="minorHAnsi" w:hAnsiTheme="minorHAnsi" w:cstheme="minorHAnsi"/>
+                <w:color w:val="000000"/>
+                <w:sz w:val="26"/>
+                <w:szCs w:val="26"/>
+              </w:rPr>
+              <w:t xml:space="preserve"> </w:t>
+            </w:r>
+            <w:proofErr w:type="spellStart"/>
+            <w:r>
+              <w:rPr>
+                <w:rFonts w:asciiTheme="minorHAnsi" w:hAnsiTheme="minorHAnsi" w:cstheme="minorHAnsi"/>
+                <w:color w:val="000000"/>
+                <w:sz w:val="26"/>
+                <w:szCs w:val="26"/>
+              </w:rPr>
+              <w:t>entrevista</w:t>
+            </w:r>
+            <w:proofErr w:type="spellEnd"/>
+            <w:r>
+              <w:rPr>
+                <w:rFonts w:asciiTheme="minorHAnsi" w:hAnsiTheme="minorHAnsi" w:cstheme="minorHAnsi"/>
+                <w:color w:val="000000"/>
+                <w:sz w:val="26"/>
+                <w:szCs w:val="26"/>
+              </w:rPr>
+              <w:t xml:space="preserve"> </w:t>
             </w:r>
             <w:r>
               <w:rPr>
@@ -906,7 +2156,27 @@
                 <w:sz w:val="26"/>
                 <w:szCs w:val="26"/>
               </w:rPr>
-              <w:t>{{mi_numero}}</w:t>
+              <w:t>{{</w:t>
+            </w:r>
+            <w:proofErr w:type="spellStart"/>
+            <w:r>
+              <w:rPr>
+                <w:rFonts w:asciiTheme="minorHAnsi" w:hAnsiTheme="minorHAnsi" w:cstheme="minorHAnsi"/>
+                <w:color w:val="000000"/>
+                <w:sz w:val="26"/>
+                <w:szCs w:val="26"/>
+              </w:rPr>
+              <w:t>mi_numero</w:t>
+            </w:r>
+            <w:proofErr w:type="spellEnd"/>
+            <w:r>
+              <w:rPr>
+                <w:rFonts w:asciiTheme="minorHAnsi" w:hAnsiTheme="minorHAnsi" w:cstheme="minorHAnsi"/>
+                <w:color w:val="000000"/>
+                <w:sz w:val="26"/>
+                <w:szCs w:val="26"/>
+              </w:rPr>
+              <w:t>}}</w:t>
             </w:r>
             <w:r>
               <w:rPr>
@@ -924,7 +2194,27 @@
                 <w:sz w:val="26"/>
                 <w:szCs w:val="26"/>
               </w:rPr>
-              <w:t xml:space="preserve"> {{mi_correo}}</w:t>
+              <w:t xml:space="preserve"> {{</w:t>
+            </w:r>
+            <w:proofErr w:type="spellStart"/>
+            <w:r>
+              <w:rPr>
+                <w:rFonts w:asciiTheme="minorHAnsi" w:hAnsiTheme="minorHAnsi" w:cstheme="minorHAnsi"/>
+                <w:color w:val="000000"/>
+                <w:sz w:val="26"/>
+                <w:szCs w:val="26"/>
+              </w:rPr>
+              <w:t>mi_correo</w:t>
+            </w:r>
+            <w:proofErr w:type="spellEnd"/>
+            <w:r>
+              <w:rPr>
+                <w:rFonts w:asciiTheme="minorHAnsi" w:hAnsiTheme="minorHAnsi" w:cstheme="minorHAnsi"/>
+                <w:color w:val="000000"/>
+                <w:sz w:val="26"/>
+                <w:szCs w:val="26"/>
+              </w:rPr>
+              <w:t>}}</w:t>
             </w:r>
             <w:r>
               <w:rPr>
@@ -947,6 +2237,7 @@
                 <w:szCs w:val="26"/>
               </w:rPr>
             </w:pPr>
+            <w:proofErr w:type="spellStart"/>
             <w:r>
               <w:rPr>
                 <w:rFonts w:asciiTheme="minorHAnsi" w:hAnsiTheme="minorHAnsi" w:cstheme="minorHAnsi"/>
@@ -956,6 +2247,7 @@
               </w:rPr>
               <w:t>Atentamente</w:t>
             </w:r>
+            <w:proofErr w:type="spellEnd"/>
             <w:r>
               <w:rPr>
                 <w:rFonts w:asciiTheme="minorHAnsi" w:hAnsiTheme="minorHAnsi" w:cstheme="minorHAnsi"/>
@@ -983,7 +2275,31 @@
                 <w:sz w:val="32"/>
                 <w:szCs w:val="32"/>
               </w:rPr>
-              <w:t>{{mi_nombre}}</w:t>
+              <w:t>{{</w:t>
+            </w:r>
+            <w:proofErr w:type="spellStart"/>
+            <w:r>
+              <w:rPr>
+                <w:rFonts w:ascii="Playfair Display" w:hAnsi="Playfair Display"/>
+                <w:b/>
+                <w:bCs/>
+                <w:color w:val="853C1C"/>
+                <w:sz w:val="32"/>
+                <w:szCs w:val="32"/>
+              </w:rPr>
+              <w:t>mi_nombre</w:t>
+            </w:r>
+            <w:proofErr w:type="spellEnd"/>
+            <w:r>
+              <w:rPr>
+                <w:rFonts w:ascii="Playfair Display" w:hAnsi="Playfair Display"/>
+                <w:b/>
+                <w:bCs/>
+                <w:color w:val="853C1C"/>
+                <w:sz w:val="32"/>
+                <w:szCs w:val="32"/>
+              </w:rPr>
+              <w:t>}}</w:t>
             </w:r>
           </w:p>
         </w:tc>
@@ -998,12 +2314,12 @@
       </w:pPr>
     </w:p>
     <w:sectPr>
-      <w:headerReference w:type="even" r:id="rId11"/>
-      <w:headerReference w:type="default" r:id="rId12"/>
-      <w:footerReference w:type="even" r:id="rId13"/>
-      <w:footerReference w:type="default" r:id="rId14"/>
-      <w:headerReference w:type="first" r:id="rId15"/>
-      <w:footerReference w:type="first" r:id="rId16"/>
+      <w:headerReference w:type="even" r:id="rId10"/>
+      <w:headerReference w:type="default" r:id="rId11"/>
+      <w:footerReference w:type="even" r:id="rId12"/>
+      <w:footerReference w:type="default" r:id="rId13"/>
+      <w:headerReference w:type="first" r:id="rId14"/>
+      <w:footerReference w:type="first" r:id="rId15"/>
       <w:pgSz w:w="12240" w:h="15840" w:code="1"/>
       <w:pgMar w:top="357" w:right="527" w:bottom="284" w:left="533" w:header="0" w:footer="0" w:gutter="0"/>
       <w:cols w:space="708"/>
@@ -1014,7 +2330,7 @@
 </file>
 
 <file path=word/endnotes.xml><?xml version="1.0" encoding="utf-8"?>
-<w:endnotes xmlns:wpc="http://schemas.microsoft.com/office/word/2010/wordprocessingCanvas" xmlns:mo="http://schemas.microsoft.com/office/mac/office/2008/main" xmlns:mc="http://schemas.openxmlformats.org/markup-compatibility/2006" xmlns:mv="urn:schemas-microsoft-com:mac:vml" xmlns:o="urn:schemas-microsoft-com:office:office" xmlns:r="http://schemas.openxmlformats.org/officeDocument/2006/relationships" xmlns:m="http://schemas.openxmlformats.org/officeDocument/2006/math" xmlns:v="urn:schemas-microsoft-com:vml" xmlns:wp14="http://schemas.microsoft.com/office/word/2010/wordprocessingDrawing" xmlns:wp="http://schemas.openxmlformats.org/drawingml/2006/wordprocessingDrawing" xmlns:w10="urn:schemas-microsoft-com:office:word" xmlns:w="http://schemas.openxmlformats.org/wordprocessingml/2006/main" xmlns:w14="http://schemas.microsoft.com/office/word/2010/wordml" xmlns:w15="http://schemas.microsoft.com/office/word/2012/wordml" xmlns:wpg="http://schemas.microsoft.com/office/word/2010/wordprocessingGroup" xmlns:wpi="http://schemas.microsoft.com/office/word/2010/wordprocessingInk" xmlns:wne="http://schemas.microsoft.com/office/word/2006/wordml" xmlns:wps="http://schemas.microsoft.com/office/word/2010/wordprocessingShape" mc:Ignorable="w14 w15 wp14">
+<w:endnotes xmlns:wpc="http://schemas.microsoft.com/office/word/2010/wordprocessingCanvas" xmlns:cx="http://schemas.microsoft.com/office/drawing/2014/chartex" xmlns:cx1="http://schemas.microsoft.com/office/drawing/2015/9/8/chartex" xmlns:cx2="http://schemas.microsoft.com/office/drawing/2015/10/21/chartex" xmlns:cx3="http://schemas.microsoft.com/office/drawing/2016/5/9/chartex" xmlns:cx4="http://schemas.microsoft.com/office/drawing/2016/5/10/chartex" xmlns:cx5="http://schemas.microsoft.com/office/drawing/2016/5/11/chartex" xmlns:cx6="http://schemas.microsoft.com/office/drawing/2016/5/12/chartex" xmlns:cx7="http://schemas.microsoft.com/office/drawing/2016/5/13/chartex" xmlns:cx8="http://schemas.microsoft.com/office/drawing/2016/5/14/chartex" xmlns:mc="http://schemas.openxmlformats.org/markup-compatibility/2006" xmlns:aink="http://schemas.microsoft.com/office/drawing/2016/ink" xmlns:am3d="http://schemas.microsoft.com/office/drawing/2017/model3d" xmlns:o="urn:schemas-microsoft-com:office:office" xmlns:oel="http://schemas.microsoft.com/office/2019/extlst" xmlns:r="http://schemas.openxmlformats.org/officeDocument/2006/relationships" xmlns:m="http://schemas.openxmlformats.org/officeDocument/2006/math" xmlns:v="urn:schemas-microsoft-com:vml" xmlns:wp14="http://schemas.microsoft.com/office/word/2010/wordprocessingDrawing" xmlns:wp="http://schemas.openxmlformats.org/drawingml/2006/wordprocessingDrawing" xmlns:w10="urn:schemas-microsoft-com:office:word" xmlns:w="http://schemas.openxmlformats.org/wordprocessingml/2006/main" xmlns:w14="http://schemas.microsoft.com/office/word/2010/wordml" xmlns:w15="http://schemas.microsoft.com/office/word/2012/wordml" xmlns:w16cex="http://schemas.microsoft.com/office/word/2018/wordml/cex" xmlns:w16cid="http://schemas.microsoft.com/office/word/2016/wordml/cid" xmlns:w16="http://schemas.microsoft.com/office/word/2018/wordml" xmlns:w16du="http://schemas.microsoft.com/office/word/2023/wordml/word16du" xmlns:w16sdtdh="http://schemas.microsoft.com/office/word/2020/wordml/sdtdatahash" xmlns:w16se="http://schemas.microsoft.com/office/word/2015/wordml/symex" xmlns:wpg="http://schemas.microsoft.com/office/word/2010/wordprocessingGroup" xmlns:wpi="http://schemas.microsoft.com/office/word/2010/wordprocessingInk" xmlns:wne="http://schemas.microsoft.com/office/word/2006/wordml" xmlns:wps="http://schemas.microsoft.com/office/word/2010/wordprocessingShape" mc:Ignorable="w14 w15 w16se w16cid w16 w16cex w16sdtdh w16du wp14">
   <w:endnote w:type="separator" w:id="-1">
     <w:p>
       <w:pPr>
@@ -1039,37 +2355,37 @@
 </file>
 
 <file path=word/footer1.xml><?xml version="1.0" encoding="utf-8"?>
-<w:ftr xmlns:wpc="http://schemas.microsoft.com/office/word/2010/wordprocessingCanvas" xmlns:mo="http://schemas.microsoft.com/office/mac/office/2008/main" xmlns:mc="http://schemas.openxmlformats.org/markup-compatibility/2006" xmlns:mv="urn:schemas-microsoft-com:mac:vml" xmlns:o="urn:schemas-microsoft-com:office:office" xmlns:r="http://schemas.openxmlformats.org/officeDocument/2006/relationships" xmlns:m="http://schemas.openxmlformats.org/officeDocument/2006/math" xmlns:v="urn:schemas-microsoft-com:vml" xmlns:wp14="http://schemas.microsoft.com/office/word/2010/wordprocessingDrawing" xmlns:wp="http://schemas.openxmlformats.org/drawingml/2006/wordprocessingDrawing" xmlns:w10="urn:schemas-microsoft-com:office:word" xmlns:w="http://schemas.openxmlformats.org/wordprocessingml/2006/main" xmlns:w14="http://schemas.microsoft.com/office/word/2010/wordml" xmlns:w15="http://schemas.microsoft.com/office/word/2012/wordml" xmlns:wpg="http://schemas.microsoft.com/office/word/2010/wordprocessingGroup" xmlns:wpi="http://schemas.microsoft.com/office/word/2010/wordprocessingInk" xmlns:wne="http://schemas.microsoft.com/office/word/2006/wordml" xmlns:wps="http://schemas.microsoft.com/office/word/2010/wordprocessingShape" mc:Ignorable="w14 w15 wp14">
+<w:ftr xmlns:wpc="http://schemas.microsoft.com/office/word/2010/wordprocessingCanvas" xmlns:cx="http://schemas.microsoft.com/office/drawing/2014/chartex" xmlns:cx1="http://schemas.microsoft.com/office/drawing/2015/9/8/chartex" xmlns:cx2="http://schemas.microsoft.com/office/drawing/2015/10/21/chartex" xmlns:cx3="http://schemas.microsoft.com/office/drawing/2016/5/9/chartex" xmlns:cx4="http://schemas.microsoft.com/office/drawing/2016/5/10/chartex" xmlns:cx5="http://schemas.microsoft.com/office/drawing/2016/5/11/chartex" xmlns:cx6="http://schemas.microsoft.com/office/drawing/2016/5/12/chartex" xmlns:cx7="http://schemas.microsoft.com/office/drawing/2016/5/13/chartex" xmlns:cx8="http://schemas.microsoft.com/office/drawing/2016/5/14/chartex" xmlns:mc="http://schemas.openxmlformats.org/markup-compatibility/2006" xmlns:aink="http://schemas.microsoft.com/office/drawing/2016/ink" xmlns:am3d="http://schemas.microsoft.com/office/drawing/2017/model3d" xmlns:o="urn:schemas-microsoft-com:office:office" xmlns:oel="http://schemas.microsoft.com/office/2019/extlst" xmlns:r="http://schemas.openxmlformats.org/officeDocument/2006/relationships" xmlns:m="http://schemas.openxmlformats.org/officeDocument/2006/math" xmlns:v="urn:schemas-microsoft-com:vml" xmlns:wp14="http://schemas.microsoft.com/office/word/2010/wordprocessingDrawing" xmlns:wp="http://schemas.openxmlformats.org/drawingml/2006/wordprocessingDrawing" xmlns:w10="urn:schemas-microsoft-com:office:word" xmlns:w="http://schemas.openxmlformats.org/wordprocessingml/2006/main" xmlns:w14="http://schemas.microsoft.com/office/word/2010/wordml" xmlns:w15="http://schemas.microsoft.com/office/word/2012/wordml" xmlns:w16cex="http://schemas.microsoft.com/office/word/2018/wordml/cex" xmlns:w16cid="http://schemas.microsoft.com/office/word/2016/wordml/cid" xmlns:w16="http://schemas.microsoft.com/office/word/2018/wordml" xmlns:w16du="http://schemas.microsoft.com/office/word/2023/wordml/word16du" xmlns:w16sdtdh="http://schemas.microsoft.com/office/word/2020/wordml/sdtdatahash" xmlns:w16se="http://schemas.microsoft.com/office/word/2015/wordml/symex" xmlns:wpg="http://schemas.microsoft.com/office/word/2010/wordprocessingGroup" xmlns:wpi="http://schemas.microsoft.com/office/word/2010/wordprocessingInk" xmlns:wne="http://schemas.microsoft.com/office/word/2006/wordml" xmlns:wps="http://schemas.microsoft.com/office/word/2010/wordprocessingShape" mc:Ignorable="w14 w15 w16se w16cid w16 w16cex w16sdtdh w16du wp14">
   <w:p>
     <w:pPr>
-      <w:pStyle w:val="Footer"/>
+      <w:pStyle w:val="Piedepgina"/>
     </w:pPr>
   </w:p>
 </w:ftr>
 </file>
 
 <file path=word/footer2.xml><?xml version="1.0" encoding="utf-8"?>
-<w:ftr xmlns:wpc="http://schemas.microsoft.com/office/word/2010/wordprocessingCanvas" xmlns:mo="http://schemas.microsoft.com/office/mac/office/2008/main" xmlns:mc="http://schemas.openxmlformats.org/markup-compatibility/2006" xmlns:mv="urn:schemas-microsoft-com:mac:vml" xmlns:o="urn:schemas-microsoft-com:office:office" xmlns:r="http://schemas.openxmlformats.org/officeDocument/2006/relationships" xmlns:m="http://schemas.openxmlformats.org/officeDocument/2006/math" xmlns:v="urn:schemas-microsoft-com:vml" xmlns:wp14="http://schemas.microsoft.com/office/word/2010/wordprocessingDrawing" xmlns:wp="http://schemas.openxmlformats.org/drawingml/2006/wordprocessingDrawing" xmlns:w10="urn:schemas-microsoft-com:office:word" xmlns:w="http://schemas.openxmlformats.org/wordprocessingml/2006/main" xmlns:w14="http://schemas.microsoft.com/office/word/2010/wordml" xmlns:w15="http://schemas.microsoft.com/office/word/2012/wordml" xmlns:wpg="http://schemas.microsoft.com/office/word/2010/wordprocessingGroup" xmlns:wpi="http://schemas.microsoft.com/office/word/2010/wordprocessingInk" xmlns:wne="http://schemas.microsoft.com/office/word/2006/wordml" xmlns:wps="http://schemas.microsoft.com/office/word/2010/wordprocessingShape" mc:Ignorable="w14 w15 wp14">
+<w:ftr xmlns:wpc="http://schemas.microsoft.com/office/word/2010/wordprocessingCanvas" xmlns:cx="http://schemas.microsoft.com/office/drawing/2014/chartex" xmlns:cx1="http://schemas.microsoft.com/office/drawing/2015/9/8/chartex" xmlns:cx2="http://schemas.microsoft.com/office/drawing/2015/10/21/chartex" xmlns:cx3="http://schemas.microsoft.com/office/drawing/2016/5/9/chartex" xmlns:cx4="http://schemas.microsoft.com/office/drawing/2016/5/10/chartex" xmlns:cx5="http://schemas.microsoft.com/office/drawing/2016/5/11/chartex" xmlns:cx6="http://schemas.microsoft.com/office/drawing/2016/5/12/chartex" xmlns:cx7="http://schemas.microsoft.com/office/drawing/2016/5/13/chartex" xmlns:cx8="http://schemas.microsoft.com/office/drawing/2016/5/14/chartex" xmlns:mc="http://schemas.openxmlformats.org/markup-compatibility/2006" xmlns:aink="http://schemas.microsoft.com/office/drawing/2016/ink" xmlns:am3d="http://schemas.microsoft.com/office/drawing/2017/model3d" xmlns:o="urn:schemas-microsoft-com:office:office" xmlns:oel="http://schemas.microsoft.com/office/2019/extlst" xmlns:r="http://schemas.openxmlformats.org/officeDocument/2006/relationships" xmlns:m="http://schemas.openxmlformats.org/officeDocument/2006/math" xmlns:v="urn:schemas-microsoft-com:vml" xmlns:wp14="http://schemas.microsoft.com/office/word/2010/wordprocessingDrawing" xmlns:wp="http://schemas.openxmlformats.org/drawingml/2006/wordprocessingDrawing" xmlns:w10="urn:schemas-microsoft-com:office:word" xmlns:w="http://schemas.openxmlformats.org/wordprocessingml/2006/main" xmlns:w14="http://schemas.microsoft.com/office/word/2010/wordml" xmlns:w15="http://schemas.microsoft.com/office/word/2012/wordml" xmlns:w16cex="http://schemas.microsoft.com/office/word/2018/wordml/cex" xmlns:w16cid="http://schemas.microsoft.com/office/word/2016/wordml/cid" xmlns:w16="http://schemas.microsoft.com/office/word/2018/wordml" xmlns:w16du="http://schemas.microsoft.com/office/word/2023/wordml/word16du" xmlns:w16sdtdh="http://schemas.microsoft.com/office/word/2020/wordml/sdtdatahash" xmlns:w16se="http://schemas.microsoft.com/office/word/2015/wordml/symex" xmlns:wpg="http://schemas.microsoft.com/office/word/2010/wordprocessingGroup" xmlns:wpi="http://schemas.microsoft.com/office/word/2010/wordprocessingInk" xmlns:wne="http://schemas.microsoft.com/office/word/2006/wordml" xmlns:wps="http://schemas.microsoft.com/office/word/2010/wordprocessingShape" mc:Ignorable="w14 w15 w16se w16cid w16 w16cex w16sdtdh w16du wp14">
   <w:p>
     <w:pPr>
-      <w:pStyle w:val="Footer"/>
+      <w:pStyle w:val="Piedepgina"/>
     </w:pPr>
   </w:p>
 </w:ftr>
 </file>
 
 <file path=word/footer3.xml><?xml version="1.0" encoding="utf-8"?>
-<w:ftr xmlns:wpc="http://schemas.microsoft.com/office/word/2010/wordprocessingCanvas" xmlns:mo="http://schemas.microsoft.com/office/mac/office/2008/main" xmlns:mc="http://schemas.openxmlformats.org/markup-compatibility/2006" xmlns:mv="urn:schemas-microsoft-com:mac:vml" xmlns:o="urn:schemas-microsoft-com:office:office" xmlns:r="http://schemas.openxmlformats.org/officeDocument/2006/relationships" xmlns:m="http://schemas.openxmlformats.org/officeDocument/2006/math" xmlns:v="urn:schemas-microsoft-com:vml" xmlns:wp14="http://schemas.microsoft.com/office/word/2010/wordprocessingDrawing" xmlns:wp="http://schemas.openxmlformats.org/drawingml/2006/wordprocessingDrawing" xmlns:w10="urn:schemas-microsoft-com:office:word" xmlns:w="http://schemas.openxmlformats.org/wordprocessingml/2006/main" xmlns:w14="http://schemas.microsoft.com/office/word/2010/wordml" xmlns:w15="http://schemas.microsoft.com/office/word/2012/wordml" xmlns:wpg="http://schemas.microsoft.com/office/word/2010/wordprocessingGroup" xmlns:wpi="http://schemas.microsoft.com/office/word/2010/wordprocessingInk" xmlns:wne="http://schemas.microsoft.com/office/word/2006/wordml" xmlns:wps="http://schemas.microsoft.com/office/word/2010/wordprocessingShape" mc:Ignorable="w14 w15 wp14">
+<w:ftr xmlns:wpc="http://schemas.microsoft.com/office/word/2010/wordprocessingCanvas" xmlns:cx="http://schemas.microsoft.com/office/drawing/2014/chartex" xmlns:cx1="http://schemas.microsoft.com/office/drawing/2015/9/8/chartex" xmlns:cx2="http://schemas.microsoft.com/office/drawing/2015/10/21/chartex" xmlns:cx3="http://schemas.microsoft.com/office/drawing/2016/5/9/chartex" xmlns:cx4="http://schemas.microsoft.com/office/drawing/2016/5/10/chartex" xmlns:cx5="http://schemas.microsoft.com/office/drawing/2016/5/11/chartex" xmlns:cx6="http://schemas.microsoft.com/office/drawing/2016/5/12/chartex" xmlns:cx7="http://schemas.microsoft.com/office/drawing/2016/5/13/chartex" xmlns:cx8="http://schemas.microsoft.com/office/drawing/2016/5/14/chartex" xmlns:mc="http://schemas.openxmlformats.org/markup-compatibility/2006" xmlns:aink="http://schemas.microsoft.com/office/drawing/2016/ink" xmlns:am3d="http://schemas.microsoft.com/office/drawing/2017/model3d" xmlns:o="urn:schemas-microsoft-com:office:office" xmlns:oel="http://schemas.microsoft.com/office/2019/extlst" xmlns:r="http://schemas.openxmlformats.org/officeDocument/2006/relationships" xmlns:m="http://schemas.openxmlformats.org/officeDocument/2006/math" xmlns:v="urn:schemas-microsoft-com:vml" xmlns:wp14="http://schemas.microsoft.com/office/word/2010/wordprocessingDrawing" xmlns:wp="http://schemas.openxmlformats.org/drawingml/2006/wordprocessingDrawing" xmlns:w10="urn:schemas-microsoft-com:office:word" xmlns:w="http://schemas.openxmlformats.org/wordprocessingml/2006/main" xmlns:w14="http://schemas.microsoft.com/office/word/2010/wordml" xmlns:w15="http://schemas.microsoft.com/office/word/2012/wordml" xmlns:w16cex="http://schemas.microsoft.com/office/word/2018/wordml/cex" xmlns:w16cid="http://schemas.microsoft.com/office/word/2016/wordml/cid" xmlns:w16="http://schemas.microsoft.com/office/word/2018/wordml" xmlns:w16du="http://schemas.microsoft.com/office/word/2023/wordml/word16du" xmlns:w16sdtdh="http://schemas.microsoft.com/office/word/2020/wordml/sdtdatahash" xmlns:w16se="http://schemas.microsoft.com/office/word/2015/wordml/symex" xmlns:wpg="http://schemas.microsoft.com/office/word/2010/wordprocessingGroup" xmlns:wpi="http://schemas.microsoft.com/office/word/2010/wordprocessingInk" xmlns:wne="http://schemas.microsoft.com/office/word/2006/wordml" xmlns:wps="http://schemas.microsoft.com/office/word/2010/wordprocessingShape" mc:Ignorable="w14 w15 w16se w16cid w16 w16cex w16sdtdh w16du wp14">
   <w:p>
     <w:pPr>
-      <w:pStyle w:val="Footer"/>
+      <w:pStyle w:val="Piedepgina"/>
     </w:pPr>
   </w:p>
 </w:ftr>
 </file>
 
 <file path=word/footnotes.xml><?xml version="1.0" encoding="utf-8"?>
-<w:footnotes xmlns:wpc="http://schemas.microsoft.com/office/word/2010/wordprocessingCanvas" xmlns:mo="http://schemas.microsoft.com/office/mac/office/2008/main" xmlns:mc="http://schemas.openxmlformats.org/markup-compatibility/2006" xmlns:mv="urn:schemas-microsoft-com:mac:vml" xmlns:o="urn:schemas-microsoft-com:office:office" xmlns:r="http://schemas.openxmlformats.org/officeDocument/2006/relationships" xmlns:m="http://schemas.openxmlformats.org/officeDocument/2006/math" xmlns:v="urn:schemas-microsoft-com:vml" xmlns:wp14="http://schemas.microsoft.com/office/word/2010/wordprocessingDrawing" xmlns:wp="http://schemas.openxmlformats.org/drawingml/2006/wordprocessingDrawing" xmlns:w10="urn:schemas-microsoft-com:office:word" xmlns:w="http://schemas.openxmlformats.org/wordprocessingml/2006/main" xmlns:w14="http://schemas.microsoft.com/office/word/2010/wordml" xmlns:w15="http://schemas.microsoft.com/office/word/2012/wordml" xmlns:wpg="http://schemas.microsoft.com/office/word/2010/wordprocessingGroup" xmlns:wpi="http://schemas.microsoft.com/office/word/2010/wordprocessingInk" xmlns:wne="http://schemas.microsoft.com/office/word/2006/wordml" xmlns:wps="http://schemas.microsoft.com/office/word/2010/wordprocessingShape" mc:Ignorable="w14 w15 wp14">
+<w:footnotes xmlns:wpc="http://schemas.microsoft.com/office/word/2010/wordprocessingCanvas" xmlns:cx="http://schemas.microsoft.com/office/drawing/2014/chartex" xmlns:cx1="http://schemas.microsoft.com/office/drawing/2015/9/8/chartex" xmlns:cx2="http://schemas.microsoft.com/office/drawing/2015/10/21/chartex" xmlns:cx3="http://schemas.microsoft.com/office/drawing/2016/5/9/chartex" xmlns:cx4="http://schemas.microsoft.com/office/drawing/2016/5/10/chartex" xmlns:cx5="http://schemas.microsoft.com/office/drawing/2016/5/11/chartex" xmlns:cx6="http://schemas.microsoft.com/office/drawing/2016/5/12/chartex" xmlns:cx7="http://schemas.microsoft.com/office/drawing/2016/5/13/chartex" xmlns:cx8="http://schemas.microsoft.com/office/drawing/2016/5/14/chartex" xmlns:mc="http://schemas.openxmlformats.org/markup-compatibility/2006" xmlns:aink="http://schemas.microsoft.com/office/drawing/2016/ink" xmlns:am3d="http://schemas.microsoft.com/office/drawing/2017/model3d" xmlns:o="urn:schemas-microsoft-com:office:office" xmlns:oel="http://schemas.microsoft.com/office/2019/extlst" xmlns:r="http://schemas.openxmlformats.org/officeDocument/2006/relationships" xmlns:m="http://schemas.openxmlformats.org/officeDocument/2006/math" xmlns:v="urn:schemas-microsoft-com:vml" xmlns:wp14="http://schemas.microsoft.com/office/word/2010/wordprocessingDrawing" xmlns:wp="http://schemas.openxmlformats.org/drawingml/2006/wordprocessingDrawing" xmlns:w10="urn:schemas-microsoft-com:office:word" xmlns:w="http://schemas.openxmlformats.org/wordprocessingml/2006/main" xmlns:w14="http://schemas.microsoft.com/office/word/2010/wordml" xmlns:w15="http://schemas.microsoft.com/office/word/2012/wordml" xmlns:w16cex="http://schemas.microsoft.com/office/word/2018/wordml/cex" xmlns:w16cid="http://schemas.microsoft.com/office/word/2016/wordml/cid" xmlns:w16="http://schemas.microsoft.com/office/word/2018/wordml" xmlns:w16du="http://schemas.microsoft.com/office/word/2023/wordml/word16du" xmlns:w16sdtdh="http://schemas.microsoft.com/office/word/2020/wordml/sdtdatahash" xmlns:w16se="http://schemas.microsoft.com/office/word/2015/wordml/symex" xmlns:wpg="http://schemas.microsoft.com/office/word/2010/wordprocessingGroup" xmlns:wpi="http://schemas.microsoft.com/office/word/2010/wordprocessingInk" xmlns:wne="http://schemas.microsoft.com/office/word/2006/wordml" xmlns:wps="http://schemas.microsoft.com/office/word/2010/wordprocessingShape" mc:Ignorable="w14 w15 w16se w16cid w16 w16cex w16sdtdh w16du wp14">
   <w:footnote w:type="separator" w:id="-1">
     <w:p>
       <w:pPr>
@@ -1094,38 +2410,38 @@
 </file>
 
 <file path=word/header1.xml><?xml version="1.0" encoding="utf-8"?>
-<w:hdr xmlns:wpc="http://schemas.microsoft.com/office/word/2010/wordprocessingCanvas" xmlns:mo="http://schemas.microsoft.com/office/mac/office/2008/main" xmlns:mc="http://schemas.openxmlformats.org/markup-compatibility/2006" xmlns:mv="urn:schemas-microsoft-com:mac:vml" xmlns:o="urn:schemas-microsoft-com:office:office" xmlns:r="http://schemas.openxmlformats.org/officeDocument/2006/relationships" xmlns:m="http://schemas.openxmlformats.org/officeDocument/2006/math" xmlns:v="urn:schemas-microsoft-com:vml" xmlns:wp14="http://schemas.microsoft.com/office/word/2010/wordprocessingDrawing" xmlns:wp="http://schemas.openxmlformats.org/drawingml/2006/wordprocessingDrawing" xmlns:w10="urn:schemas-microsoft-com:office:word" xmlns:w="http://schemas.openxmlformats.org/wordprocessingml/2006/main" xmlns:w14="http://schemas.microsoft.com/office/word/2010/wordml" xmlns:w15="http://schemas.microsoft.com/office/word/2012/wordml" xmlns:wpg="http://schemas.microsoft.com/office/word/2010/wordprocessingGroup" xmlns:wpi="http://schemas.microsoft.com/office/word/2010/wordprocessingInk" xmlns:wne="http://schemas.microsoft.com/office/word/2006/wordml" xmlns:wps="http://schemas.microsoft.com/office/word/2010/wordprocessingShape" mc:Ignorable="w14 w15 wp14">
+<w:hdr xmlns:wpc="http://schemas.microsoft.com/office/word/2010/wordprocessingCanvas" xmlns:cx="http://schemas.microsoft.com/office/drawing/2014/chartex" xmlns:cx1="http://schemas.microsoft.com/office/drawing/2015/9/8/chartex" xmlns:cx2="http://schemas.microsoft.com/office/drawing/2015/10/21/chartex" xmlns:cx3="http://schemas.microsoft.com/office/drawing/2016/5/9/chartex" xmlns:cx4="http://schemas.microsoft.com/office/drawing/2016/5/10/chartex" xmlns:cx5="http://schemas.microsoft.com/office/drawing/2016/5/11/chartex" xmlns:cx6="http://schemas.microsoft.com/office/drawing/2016/5/12/chartex" xmlns:cx7="http://schemas.microsoft.com/office/drawing/2016/5/13/chartex" xmlns:cx8="http://schemas.microsoft.com/office/drawing/2016/5/14/chartex" xmlns:mc="http://schemas.openxmlformats.org/markup-compatibility/2006" xmlns:aink="http://schemas.microsoft.com/office/drawing/2016/ink" xmlns:am3d="http://schemas.microsoft.com/office/drawing/2017/model3d" xmlns:o="urn:schemas-microsoft-com:office:office" xmlns:oel="http://schemas.microsoft.com/office/2019/extlst" xmlns:r="http://schemas.openxmlformats.org/officeDocument/2006/relationships" xmlns:m="http://schemas.openxmlformats.org/officeDocument/2006/math" xmlns:v="urn:schemas-microsoft-com:vml" xmlns:wp14="http://schemas.microsoft.com/office/word/2010/wordprocessingDrawing" xmlns:wp="http://schemas.openxmlformats.org/drawingml/2006/wordprocessingDrawing" xmlns:w10="urn:schemas-microsoft-com:office:word" xmlns:w="http://schemas.openxmlformats.org/wordprocessingml/2006/main" xmlns:w14="http://schemas.microsoft.com/office/word/2010/wordml" xmlns:w15="http://schemas.microsoft.com/office/word/2012/wordml" xmlns:w16cex="http://schemas.microsoft.com/office/word/2018/wordml/cex" xmlns:w16cid="http://schemas.microsoft.com/office/word/2016/wordml/cid" xmlns:w16="http://schemas.microsoft.com/office/word/2018/wordml" xmlns:w16du="http://schemas.microsoft.com/office/word/2023/wordml/word16du" xmlns:w16sdtdh="http://schemas.microsoft.com/office/word/2020/wordml/sdtdatahash" xmlns:w16se="http://schemas.microsoft.com/office/word/2015/wordml/symex" xmlns:wpg="http://schemas.microsoft.com/office/word/2010/wordprocessingGroup" xmlns:wpi="http://schemas.microsoft.com/office/word/2010/wordprocessingInk" xmlns:wne="http://schemas.microsoft.com/office/word/2006/wordml" xmlns:wps="http://schemas.microsoft.com/office/word/2010/wordprocessingShape" mc:Ignorable="w14 w15 w16se w16cid w16 w16cex w16sdtdh w16du wp14">
   <w:p>
     <w:pPr>
-      <w:pStyle w:val="Header"/>
+      <w:pStyle w:val="Encabezado"/>
     </w:pPr>
   </w:p>
 </w:hdr>
 </file>
 
 <file path=word/header2.xml><?xml version="1.0" encoding="utf-8"?>
-<w:hdr xmlns:wpc="http://schemas.microsoft.com/office/word/2010/wordprocessingCanvas" xmlns:mo="http://schemas.microsoft.com/office/mac/office/2008/main" xmlns:mc="http://schemas.openxmlformats.org/markup-compatibility/2006" xmlns:mv="urn:schemas-microsoft-com:mac:vml" xmlns:o="urn:schemas-microsoft-com:office:office" xmlns:r="http://schemas.openxmlformats.org/officeDocument/2006/relationships" xmlns:m="http://schemas.openxmlformats.org/officeDocument/2006/math" xmlns:v="urn:schemas-microsoft-com:vml" xmlns:wp14="http://schemas.microsoft.com/office/word/2010/wordprocessingDrawing" xmlns:wp="http://schemas.openxmlformats.org/drawingml/2006/wordprocessingDrawing" xmlns:w10="urn:schemas-microsoft-com:office:word" xmlns:w="http://schemas.openxmlformats.org/wordprocessingml/2006/main" xmlns:w14="http://schemas.microsoft.com/office/word/2010/wordml" xmlns:w15="http://schemas.microsoft.com/office/word/2012/wordml" xmlns:wpg="http://schemas.microsoft.com/office/word/2010/wordprocessingGroup" xmlns:wpi="http://schemas.microsoft.com/office/word/2010/wordprocessingInk" xmlns:wne="http://schemas.microsoft.com/office/word/2006/wordml" xmlns:wps="http://schemas.microsoft.com/office/word/2010/wordprocessingShape" mc:Ignorable="w14 w15 wp14">
+<w:hdr xmlns:wpc="http://schemas.microsoft.com/office/word/2010/wordprocessingCanvas" xmlns:cx="http://schemas.microsoft.com/office/drawing/2014/chartex" xmlns:cx1="http://schemas.microsoft.com/office/drawing/2015/9/8/chartex" xmlns:cx2="http://schemas.microsoft.com/office/drawing/2015/10/21/chartex" xmlns:cx3="http://schemas.microsoft.com/office/drawing/2016/5/9/chartex" xmlns:cx4="http://schemas.microsoft.com/office/drawing/2016/5/10/chartex" xmlns:cx5="http://schemas.microsoft.com/office/drawing/2016/5/11/chartex" xmlns:cx6="http://schemas.microsoft.com/office/drawing/2016/5/12/chartex" xmlns:cx7="http://schemas.microsoft.com/office/drawing/2016/5/13/chartex" xmlns:cx8="http://schemas.microsoft.com/office/drawing/2016/5/14/chartex" xmlns:mc="http://schemas.openxmlformats.org/markup-compatibility/2006" xmlns:aink="http://schemas.microsoft.com/office/drawing/2016/ink" xmlns:am3d="http://schemas.microsoft.com/office/drawing/2017/model3d" xmlns:o="urn:schemas-microsoft-com:office:office" xmlns:oel="http://schemas.microsoft.com/office/2019/extlst" xmlns:r="http://schemas.openxmlformats.org/officeDocument/2006/relationships" xmlns:m="http://schemas.openxmlformats.org/officeDocument/2006/math" xmlns:v="urn:schemas-microsoft-com:vml" xmlns:wp14="http://schemas.microsoft.com/office/word/2010/wordprocessingDrawing" xmlns:wp="http://schemas.openxmlformats.org/drawingml/2006/wordprocessingDrawing" xmlns:w10="urn:schemas-microsoft-com:office:word" xmlns:w="http://schemas.openxmlformats.org/wordprocessingml/2006/main" xmlns:w14="http://schemas.microsoft.com/office/word/2010/wordml" xmlns:w15="http://schemas.microsoft.com/office/word/2012/wordml" xmlns:w16cex="http://schemas.microsoft.com/office/word/2018/wordml/cex" xmlns:w16cid="http://schemas.microsoft.com/office/word/2016/wordml/cid" xmlns:w16="http://schemas.microsoft.com/office/word/2018/wordml" xmlns:w16du="http://schemas.microsoft.com/office/word/2023/wordml/word16du" xmlns:w16sdtdh="http://schemas.microsoft.com/office/word/2020/wordml/sdtdatahash" xmlns:w16se="http://schemas.microsoft.com/office/word/2015/wordml/symex" xmlns:wpg="http://schemas.microsoft.com/office/word/2010/wordprocessingGroup" xmlns:wpi="http://schemas.microsoft.com/office/word/2010/wordprocessingInk" xmlns:wne="http://schemas.microsoft.com/office/word/2006/wordml" xmlns:wps="http://schemas.microsoft.com/office/word/2010/wordprocessingShape" mc:Ignorable="w14 w15 w16se w16cid w16 w16cex w16sdtdh w16du wp14">
   <w:p>
     <w:pPr>
-      <w:pStyle w:val="Header"/>
+      <w:pStyle w:val="Encabezado"/>
     </w:pPr>
   </w:p>
 </w:hdr>
 </file>
 
 <file path=word/header3.xml><?xml version="1.0" encoding="utf-8"?>
-<w:hdr xmlns:wpc="http://schemas.microsoft.com/office/word/2010/wordprocessingCanvas" xmlns:mo="http://schemas.microsoft.com/office/mac/office/2008/main" xmlns:mc="http://schemas.openxmlformats.org/markup-compatibility/2006" xmlns:mv="urn:schemas-microsoft-com:mac:vml" xmlns:o="urn:schemas-microsoft-com:office:office" xmlns:r="http://schemas.openxmlformats.org/officeDocument/2006/relationships" xmlns:m="http://schemas.openxmlformats.org/officeDocument/2006/math" xmlns:v="urn:schemas-microsoft-com:vml" xmlns:wp14="http://schemas.microsoft.com/office/word/2010/wordprocessingDrawing" xmlns:wp="http://schemas.openxmlformats.org/drawingml/2006/wordprocessingDrawing" xmlns:w10="urn:schemas-microsoft-com:office:word" xmlns:w="http://schemas.openxmlformats.org/wordprocessingml/2006/main" xmlns:w14="http://schemas.microsoft.com/office/word/2010/wordml" xmlns:w15="http://schemas.microsoft.com/office/word/2012/wordml" xmlns:wpg="http://schemas.microsoft.com/office/word/2010/wordprocessingGroup" xmlns:wpi="http://schemas.microsoft.com/office/word/2010/wordprocessingInk" xmlns:wne="http://schemas.microsoft.com/office/word/2006/wordml" xmlns:wps="http://schemas.microsoft.com/office/word/2010/wordprocessingShape" mc:Ignorable="w14 w15 wp14">
+<w:hdr xmlns:wpc="http://schemas.microsoft.com/office/word/2010/wordprocessingCanvas" xmlns:cx="http://schemas.microsoft.com/office/drawing/2014/chartex" xmlns:cx1="http://schemas.microsoft.com/office/drawing/2015/9/8/chartex" xmlns:cx2="http://schemas.microsoft.com/office/drawing/2015/10/21/chartex" xmlns:cx3="http://schemas.microsoft.com/office/drawing/2016/5/9/chartex" xmlns:cx4="http://schemas.microsoft.com/office/drawing/2016/5/10/chartex" xmlns:cx5="http://schemas.microsoft.com/office/drawing/2016/5/11/chartex" xmlns:cx6="http://schemas.microsoft.com/office/drawing/2016/5/12/chartex" xmlns:cx7="http://schemas.microsoft.com/office/drawing/2016/5/13/chartex" xmlns:cx8="http://schemas.microsoft.com/office/drawing/2016/5/14/chartex" xmlns:mc="http://schemas.openxmlformats.org/markup-compatibility/2006" xmlns:aink="http://schemas.microsoft.com/office/drawing/2016/ink" xmlns:am3d="http://schemas.microsoft.com/office/drawing/2017/model3d" xmlns:o="urn:schemas-microsoft-com:office:office" xmlns:oel="http://schemas.microsoft.com/office/2019/extlst" xmlns:r="http://schemas.openxmlformats.org/officeDocument/2006/relationships" xmlns:m="http://schemas.openxmlformats.org/officeDocument/2006/math" xmlns:v="urn:schemas-microsoft-com:vml" xmlns:wp14="http://schemas.microsoft.com/office/word/2010/wordprocessingDrawing" xmlns:wp="http://schemas.openxmlformats.org/drawingml/2006/wordprocessingDrawing" xmlns:w10="urn:schemas-microsoft-com:office:word" xmlns:w="http://schemas.openxmlformats.org/wordprocessingml/2006/main" xmlns:w14="http://schemas.microsoft.com/office/word/2010/wordml" xmlns:w15="http://schemas.microsoft.com/office/word/2012/wordml" xmlns:w16cex="http://schemas.microsoft.com/office/word/2018/wordml/cex" xmlns:w16cid="http://schemas.microsoft.com/office/word/2016/wordml/cid" xmlns:w16="http://schemas.microsoft.com/office/word/2018/wordml" xmlns:w16du="http://schemas.microsoft.com/office/word/2023/wordml/word16du" xmlns:w16sdtdh="http://schemas.microsoft.com/office/word/2020/wordml/sdtdatahash" xmlns:w16se="http://schemas.microsoft.com/office/word/2015/wordml/symex" xmlns:wpg="http://schemas.microsoft.com/office/word/2010/wordprocessingGroup" xmlns:wpi="http://schemas.microsoft.com/office/word/2010/wordprocessingInk" xmlns:wne="http://schemas.microsoft.com/office/word/2006/wordml" xmlns:wps="http://schemas.microsoft.com/office/word/2010/wordprocessingShape" mc:Ignorable="w14 w15 w16se w16cid w16 w16cex w16sdtdh w16du wp14">
   <w:p>
     <w:pPr>
-      <w:pStyle w:val="Header"/>
+      <w:pStyle w:val="Encabezado"/>
     </w:pPr>
   </w:p>
 </w:hdr>
 </file>
 
 <file path=word/numbering.xml><?xml version="1.0" encoding="utf-8"?>
-<w:numbering xmlns:wpc="http://schemas.microsoft.com/office/word/2010/wordprocessingCanvas" xmlns:mo="http://schemas.microsoft.com/office/mac/office/2008/main" xmlns:mc="http://schemas.openxmlformats.org/markup-compatibility/2006" xmlns:mv="urn:schemas-microsoft-com:mac:vml" xmlns:o="urn:schemas-microsoft-com:office:office" xmlns:r="http://schemas.openxmlformats.org/officeDocument/2006/relationships" xmlns:m="http://schemas.openxmlformats.org/officeDocument/2006/math" xmlns:v="urn:schemas-microsoft-com:vml" xmlns:wp14="http://schemas.microsoft.com/office/word/2010/wordprocessingDrawing" xmlns:wp="http://schemas.openxmlformats.org/drawingml/2006/wordprocessingDrawing" xmlns:w10="urn:schemas-microsoft-com:office:word" xmlns:w="http://schemas.openxmlformats.org/wordprocessingml/2006/main" xmlns:w14="http://schemas.microsoft.com/office/word/2010/wordml" xmlns:w15="http://schemas.microsoft.com/office/word/2012/wordml" xmlns:wpg="http://schemas.microsoft.com/office/word/2010/wordprocessingGroup" xmlns:wpi="http://schemas.microsoft.com/office/word/2010/wordprocessingInk" xmlns:wne="http://schemas.microsoft.com/office/word/2006/wordml" xmlns:wps="http://schemas.microsoft.com/office/word/2010/wordprocessingShape" mc:Ignorable="w14 w15 wp14">
-  <w:abstractNum w:abstractNumId="0">
+<w:numbering xmlns:wpc="http://schemas.microsoft.com/office/word/2010/wordprocessingCanvas" xmlns:cx="http://schemas.microsoft.com/office/drawing/2014/chartex" xmlns:cx1="http://schemas.microsoft.com/office/drawing/2015/9/8/chartex" xmlns:cx2="http://schemas.microsoft.com/office/drawing/2015/10/21/chartex" xmlns:cx3="http://schemas.microsoft.com/office/drawing/2016/5/9/chartex" xmlns:cx4="http://schemas.microsoft.com/office/drawing/2016/5/10/chartex" xmlns:cx5="http://schemas.microsoft.com/office/drawing/2016/5/11/chartex" xmlns:cx6="http://schemas.microsoft.com/office/drawing/2016/5/12/chartex" xmlns:cx7="http://schemas.microsoft.com/office/drawing/2016/5/13/chartex" xmlns:cx8="http://schemas.microsoft.com/office/drawing/2016/5/14/chartex" xmlns:mc="http://schemas.openxmlformats.org/markup-compatibility/2006" xmlns:aink="http://schemas.microsoft.com/office/drawing/2016/ink" xmlns:am3d="http://schemas.microsoft.com/office/drawing/2017/model3d" xmlns:o="urn:schemas-microsoft-com:office:office" xmlns:oel="http://schemas.microsoft.com/office/2019/extlst" xmlns:r="http://schemas.openxmlformats.org/officeDocument/2006/relationships" xmlns:m="http://schemas.openxmlformats.org/officeDocument/2006/math" xmlns:v="urn:schemas-microsoft-com:vml" xmlns:wp14="http://schemas.microsoft.com/office/word/2010/wordprocessingDrawing" xmlns:wp="http://schemas.openxmlformats.org/drawingml/2006/wordprocessingDrawing" xmlns:w10="urn:schemas-microsoft-com:office:word" xmlns:w="http://schemas.openxmlformats.org/wordprocessingml/2006/main" xmlns:w14="http://schemas.microsoft.com/office/word/2010/wordml" xmlns:w15="http://schemas.microsoft.com/office/word/2012/wordml" xmlns:w16cex="http://schemas.microsoft.com/office/word/2018/wordml/cex" xmlns:w16cid="http://schemas.microsoft.com/office/word/2016/wordml/cid" xmlns:w16="http://schemas.microsoft.com/office/word/2018/wordml" xmlns:w16du="http://schemas.microsoft.com/office/word/2023/wordml/word16du" xmlns:w16sdtdh="http://schemas.microsoft.com/office/word/2020/wordml/sdtdatahash" xmlns:w16se="http://schemas.microsoft.com/office/word/2015/wordml/symex" xmlns:wpg="http://schemas.microsoft.com/office/word/2010/wordprocessingGroup" xmlns:wpi="http://schemas.microsoft.com/office/word/2010/wordprocessingInk" xmlns:wne="http://schemas.microsoft.com/office/word/2006/wordml" xmlns:wps="http://schemas.microsoft.com/office/word/2010/wordprocessingShape" mc:Ignorable="w14 w15 w16se w16cid w16 w16cex w16sdtdh w16du wp14">
+  <w:abstractNum w:abstractNumId="0" w15:restartNumberingAfterBreak="0">
     <w:nsid w:val="0AD134C7"/>
     <w:multiLevelType w:val="hybridMultilevel"/>
     <w:tmpl w:val="E5BC236C"/>
@@ -1238,7 +2554,7 @@
       </w:rPr>
     </w:lvl>
   </w:abstractNum>
-  <w:abstractNum w:abstractNumId="1">
+  <w:abstractNum w:abstractNumId="1" w15:restartNumberingAfterBreak="0">
     <w:nsid w:val="769D43D7"/>
     <w:multiLevelType w:val="hybridMultilevel"/>
     <w:tmpl w:val="7DB0324E"/>
@@ -1351,7 +2667,7 @@
       </w:rPr>
     </w:lvl>
   </w:abstractNum>
-  <w:abstractNum w:abstractNumId="2">
+  <w:abstractNum w:abstractNumId="2" w15:restartNumberingAfterBreak="0">
     <w:nsid w:val="7A777566"/>
     <w:multiLevelType w:val="hybridMultilevel"/>
     <w:tmpl w:val="10B674A8"/>
@@ -1464,20 +2780,20 @@
       </w:rPr>
     </w:lvl>
   </w:abstractNum>
-  <w:num w:numId="1">
+  <w:num w:numId="1" w16cid:durableId="1177841847">
     <w:abstractNumId w:val="1"/>
   </w:num>
-  <w:num w:numId="2">
+  <w:num w:numId="2" w16cid:durableId="394593400">
     <w:abstractNumId w:val="0"/>
   </w:num>
-  <w:num w:numId="3">
+  <w:num w:numId="3" w16cid:durableId="166141322">
     <w:abstractNumId w:val="2"/>
   </w:num>
 </w:numbering>
 </file>
 
 <file path=word/styles.xml><?xml version="1.0" encoding="utf-8"?>
-<w:styles xmlns:mc="http://schemas.openxmlformats.org/markup-compatibility/2006" xmlns:r="http://schemas.openxmlformats.org/officeDocument/2006/relationships" xmlns:w="http://schemas.openxmlformats.org/wordprocessingml/2006/main" xmlns:w14="http://schemas.microsoft.com/office/word/2010/wordml" xmlns:w15="http://schemas.microsoft.com/office/word/2012/wordml" mc:Ignorable="w14 w15">
+<w:styles xmlns:mc="http://schemas.openxmlformats.org/markup-compatibility/2006" xmlns:r="http://schemas.openxmlformats.org/officeDocument/2006/relationships" xmlns:w="http://schemas.openxmlformats.org/wordprocessingml/2006/main" xmlns:w14="http://schemas.microsoft.com/office/word/2010/wordml" xmlns:w15="http://schemas.microsoft.com/office/word/2012/wordml" xmlns:w16cex="http://schemas.microsoft.com/office/word/2018/wordml/cex" xmlns:w16cid="http://schemas.microsoft.com/office/word/2016/wordml/cid" xmlns:w16="http://schemas.microsoft.com/office/word/2018/wordml" xmlns:w16du="http://schemas.microsoft.com/office/word/2023/wordml/word16du" xmlns:w16sdtdh="http://schemas.microsoft.com/office/word/2020/wordml/sdtdatahash" xmlns:w16se="http://schemas.microsoft.com/office/word/2015/wordml/symex" mc:Ignorable="w14 w15 w16se w16cid w16 w16cex w16sdtdh w16du">
   <w:docDefaults>
     <w:rPrDefault>
       <w:rPr>
@@ -1493,7 +2809,7 @@
       </w:pPr>
     </w:pPrDefault>
   </w:docDefaults>
-  <w:latentStyles w:defLockedState="0" w:defUIPriority="99" w:defSemiHidden="0" w:defUnhideWhenUsed="0" w:defQFormat="0" w:count="382">
+  <w:latentStyles w:defLockedState="0" w:defUIPriority="99" w:defSemiHidden="0" w:defUnhideWhenUsed="0" w:defQFormat="0" w:count="376">
     <w:lsdException w:name="Normal" w:uiPriority="0" w:qFormat="1"/>
     <w:lsdException w:name="heading 1" w:uiPriority="9" w:qFormat="1"/>
     <w:lsdException w:name="heading 2" w:semiHidden="1" w:uiPriority="9" w:unhideWhenUsed="1" w:qFormat="1"/>
@@ -1872,13 +3188,13 @@
     <w:name w:val="Normal"/>
     <w:qFormat/>
   </w:style>
-  <w:style w:type="character" w:default="1" w:styleId="DefaultParagraphFont">
+  <w:style w:type="character" w:default="1" w:styleId="Fuentedeprrafopredeter">
     <w:name w:val="Default Paragraph Font"/>
     <w:uiPriority w:val="1"/>
     <w:semiHidden/>
     <w:unhideWhenUsed/>
   </w:style>
-  <w:style w:type="table" w:default="1" w:styleId="TableNormal">
+  <w:style w:type="table" w:default="1" w:styleId="Tablanormal">
     <w:name w:val="Normal Table"/>
     <w:uiPriority w:val="99"/>
     <w:semiHidden/>
@@ -1893,22 +3209,21 @@
       </w:tblCellMar>
     </w:tblPr>
   </w:style>
-  <w:style w:type="numbering" w:default="1" w:styleId="NoList">
+  <w:style w:type="numbering" w:default="1" w:styleId="Sinlista">
     <w:name w:val="No List"/>
     <w:uiPriority w:val="99"/>
     <w:semiHidden/>
     <w:unhideWhenUsed/>
   </w:style>
-  <w:style w:type="table" w:styleId="TableGrid">
+  <w:style w:type="table" w:styleId="Tablaconcuadrcula">
     <w:name w:val="Table Grid"/>
-    <w:basedOn w:val="TableNormal"/>
+    <w:basedOn w:val="Tablanormal"/>
     <w:uiPriority w:val="39"/>
     <w:rsid w:val="00854A3E"/>
     <w:pPr>
       <w:spacing w:after="0" w:line="240" w:lineRule="auto"/>
     </w:pPr>
     <w:tblPr>
-      <w:tblInd w:w="0" w:type="dxa"/>
       <w:tblBorders>
         <w:top w:val="single" w:sz="4" w:space="0" w:color="auto"/>
         <w:left w:val="single" w:sz="4" w:space="0" w:color="auto"/>
@@ -1917,15 +3232,9 @@
         <w:insideH w:val="single" w:sz="4" w:space="0" w:color="auto"/>
         <w:insideV w:val="single" w:sz="4" w:space="0" w:color="auto"/>
       </w:tblBorders>
-      <w:tblCellMar>
-        <w:top w:w="0" w:type="dxa"/>
-        <w:left w:w="108" w:type="dxa"/>
-        <w:bottom w:w="0" w:type="dxa"/>
-        <w:right w:w="108" w:type="dxa"/>
-      </w:tblCellMar>
     </w:tblPr>
   </w:style>
-  <w:style w:type="paragraph" w:styleId="ListParagraph">
+  <w:style w:type="paragraph" w:styleId="Prrafodelista">
     <w:name w:val="List Paragraph"/>
     <w:basedOn w:val="Normal"/>
     <w:uiPriority w:val="34"/>
@@ -1952,10 +3261,10 @@
       <w:lang w:eastAsia="zh-TW"/>
     </w:rPr>
   </w:style>
-  <w:style w:type="paragraph" w:styleId="Header">
+  <w:style w:type="paragraph" w:styleId="Encabezado">
     <w:name w:val="header"/>
     <w:basedOn w:val="Normal"/>
-    <w:link w:val="HeaderChar"/>
+    <w:link w:val="EncabezadoCar"/>
     <w:uiPriority w:val="99"/>
     <w:unhideWhenUsed/>
     <w:rsid w:val="00195F5F"/>
@@ -1967,17 +3276,17 @@
       <w:spacing w:after="0" w:line="240" w:lineRule="auto"/>
     </w:pPr>
   </w:style>
-  <w:style w:type="character" w:customStyle="1" w:styleId="HeaderChar">
-    <w:name w:val="Header Char"/>
-    <w:basedOn w:val="DefaultParagraphFont"/>
-    <w:link w:val="Header"/>
+  <w:style w:type="character" w:customStyle="1" w:styleId="EncabezadoCar">
+    <w:name w:val="Encabezado Car"/>
+    <w:basedOn w:val="Fuentedeprrafopredeter"/>
+    <w:link w:val="Encabezado"/>
     <w:uiPriority w:val="99"/>
     <w:rsid w:val="00195F5F"/>
   </w:style>
-  <w:style w:type="paragraph" w:styleId="Footer">
+  <w:style w:type="paragraph" w:styleId="Piedepgina">
     <w:name w:val="footer"/>
     <w:basedOn w:val="Normal"/>
-    <w:link w:val="FooterChar"/>
+    <w:link w:val="PiedepginaCar"/>
     <w:uiPriority w:val="99"/>
     <w:unhideWhenUsed/>
     <w:rsid w:val="00195F5F"/>
@@ -1989,16 +3298,16 @@
       <w:spacing w:after="0" w:line="240" w:lineRule="auto"/>
     </w:pPr>
   </w:style>
-  <w:style w:type="character" w:customStyle="1" w:styleId="FooterChar">
-    <w:name w:val="Footer Char"/>
-    <w:basedOn w:val="DefaultParagraphFont"/>
-    <w:link w:val="Footer"/>
+  <w:style w:type="character" w:customStyle="1" w:styleId="PiedepginaCar">
+    <w:name w:val="Pie de página Car"/>
+    <w:basedOn w:val="Fuentedeprrafopredeter"/>
+    <w:link w:val="Piedepgina"/>
     <w:uiPriority w:val="99"/>
     <w:rsid w:val="00195F5F"/>
   </w:style>
-  <w:style w:type="character" w:styleId="Hyperlink">
+  <w:style w:type="character" w:styleId="Hipervnculo">
     <w:name w:val="Hyperlink"/>
-    <w:basedOn w:val="DefaultParagraphFont"/>
+    <w:basedOn w:val="Fuentedeprrafopredeter"/>
     <w:uiPriority w:val="99"/>
     <w:semiHidden/>
     <w:unhideWhenUsed/>

</xml_diff>